<commit_message>
Adicionado conclusão do relatório
</commit_message>
<xml_diff>
--- a/Relatorio.docx
+++ b/Relatorio.docx
@@ -10,6 +10,7 @@
           <w:docPartUnique/>
         </w:docPartObj>
       </w:sdtPr>
+      <w:sdtEndPr/>
       <w:sdtContent>
         <w:p>
           <w:r>
@@ -390,6 +391,7 @@
                                   <w:dataBinding w:prefixMappings="xmlns:ns0='http://purl.org/dc/elements/1.1/' xmlns:ns1='http://schemas.openxmlformats.org/package/2006/metadata/core-properties' " w:xpath="/ns1:coreProperties[1]/ns0:creator[1]" w:storeItemID="{6C3C8BC8-F283-45AE-878A-BAB7291924A1}"/>
                                   <w:text/>
                                 </w:sdtPr>
+                                <w:sdtEndPr/>
                                 <w:sdtContent>
                                   <w:p>
                                     <w:pPr>
@@ -460,6 +462,7 @@
                                     <w:dataBinding w:prefixMappings="xmlns:ns0='http://schemas.microsoft.com/office/2006/coverPageProps' " w:xpath="/ns0:CoverPageProperties[1]/ns0:CompanyEmail[1]" w:storeItemID="{55AF091B-3C7A-41E3-B477-F2FDAA23CFDA}"/>
                                     <w:text/>
                                   </w:sdtPr>
+                                  <w:sdtEndPr/>
                                   <w:sdtContent>
                                     <w:r>
                                       <w:rPr>
@@ -548,6 +551,7 @@
                             <w:dataBinding w:prefixMappings="xmlns:ns0='http://purl.org/dc/elements/1.1/' xmlns:ns1='http://schemas.openxmlformats.org/package/2006/metadata/core-properties' " w:xpath="/ns1:coreProperties[1]/ns0:creator[1]" w:storeItemID="{6C3C8BC8-F283-45AE-878A-BAB7291924A1}"/>
                             <w:text/>
                           </w:sdtPr>
+                          <w:sdtEndPr/>
                           <w:sdtContent>
                             <w:p>
                               <w:pPr>
@@ -618,6 +622,7 @@
                               <w:dataBinding w:prefixMappings="xmlns:ns0='http://schemas.microsoft.com/office/2006/coverPageProps' " w:xpath="/ns0:CoverPageProperties[1]/ns0:CompanyEmail[1]" w:storeItemID="{55AF091B-3C7A-41E3-B477-F2FDAA23CFDA}"/>
                               <w:text/>
                             </w:sdtPr>
+                            <w:sdtEndPr/>
                             <w:sdtContent>
                               <w:r>
                                 <w:rPr>
@@ -736,6 +741,7 @@
                                   <w:dataBinding w:prefixMappings="xmlns:ns0='http://schemas.microsoft.com/office/2006/coverPageProps' " w:xpath="/ns0:CoverPageProperties[1]/ns0:Abstract[1]" w:storeItemID="{55AF091B-3C7A-41E3-B477-F2FDAA23CFDA}"/>
                                   <w:text w:multiLine="1"/>
                                 </w:sdtPr>
+                                <w:sdtEndPr/>
                                 <w:sdtContent>
                                   <w:p>
                                     <w:pPr>
@@ -829,6 +835,7 @@
                             <w:dataBinding w:prefixMappings="xmlns:ns0='http://schemas.microsoft.com/office/2006/coverPageProps' " w:xpath="/ns0:CoverPageProperties[1]/ns0:Abstract[1]" w:storeItemID="{55AF091B-3C7A-41E3-B477-F2FDAA23CFDA}"/>
                             <w:text w:multiLine="1"/>
                           </w:sdtPr>
+                          <w:sdtEndPr/>
                           <w:sdtContent>
                             <w:p>
                               <w:pPr>
@@ -1001,6 +1008,7 @@
                                   <w:dataBinding w:prefixMappings="xmlns:ns0='http://purl.org/dc/elements/1.1/' xmlns:ns1='http://schemas.openxmlformats.org/package/2006/metadata/core-properties' " w:xpath="/ns1:coreProperties[1]/ns0:subject[1]" w:storeItemID="{6C3C8BC8-F283-45AE-878A-BAB7291924A1}"/>
                                   <w:text/>
                                 </w:sdtPr>
+                                <w:sdtEndPr/>
                                 <w:sdtContent>
                                   <w:p>
                                     <w:pPr>
@@ -1145,6 +1153,7 @@
                             <w:dataBinding w:prefixMappings="xmlns:ns0='http://purl.org/dc/elements/1.1/' xmlns:ns1='http://schemas.openxmlformats.org/package/2006/metadata/core-properties' " w:xpath="/ns1:coreProperties[1]/ns0:subject[1]" w:storeItemID="{6C3C8BC8-F283-45AE-878A-BAB7291924A1}"/>
                             <w:text/>
                           </w:sdtPr>
+                          <w:sdtEndPr/>
                           <w:sdtContent>
                             <w:p>
                               <w:pPr>
@@ -1681,18 +1690,19 @@
           <w:lang w:val="pt-PT"/>
         </w:rPr>
       </w:pPr>
-      <w:proofErr w:type="spellStart"/>
-      <w:r>
-        <w:t>Figura</w:t>
-      </w:r>
-      <w:proofErr w:type="spellEnd"/>
-      <w:r>
-        <w:t xml:space="preserve"> </w:t>
+      <w:r>
+        <w:rPr>
+          <w:lang w:val="pt-PT"/>
+        </w:rPr>
+        <w:t xml:space="preserve">Figura </w:t>
       </w:r>
       <w:r>
         <w:fldChar w:fldCharType="begin"/>
       </w:r>
       <w:r>
+        <w:rPr>
+          <w:lang w:val="pt-PT"/>
+        </w:rPr>
         <w:instrText xml:space="preserve"> SEQ Figura \* ARABIC </w:instrText>
       </w:r>
       <w:r>
@@ -1701,6 +1711,7 @@
       <w:r>
         <w:rPr>
           <w:noProof/>
+          <w:lang w:val="pt-PT"/>
         </w:rPr>
         <w:t>1</w:t>
       </w:r>
@@ -1708,23 +1719,10 @@
         <w:fldChar w:fldCharType="end"/>
       </w:r>
       <w:r>
-        <w:t xml:space="preserve">: </w:t>
-      </w:r>
-      <w:proofErr w:type="spellStart"/>
-      <w:r>
-        <w:t>Diagrama</w:t>
-      </w:r>
-      <w:proofErr w:type="spellEnd"/>
-      <w:r>
-        <w:t xml:space="preserve"> de classes do </w:t>
-      </w:r>
-      <w:proofErr w:type="spellStart"/>
-      <w:r>
-        <w:t>projeto</w:t>
-      </w:r>
-      <w:proofErr w:type="spellEnd"/>
-      <w:r>
-        <w:t>.</w:t>
+        <w:rPr>
+          <w:lang w:val="pt-PT"/>
+        </w:rPr>
+        <w:t>: Diagrama de classes do projeto.</w:t>
       </w:r>
     </w:p>
     <w:p>
@@ -2476,7 +2474,6 @@
         <w:t xml:space="preserve"> efetua o cálculo do peso de cada aresta inserida através do </w:t>
       </w:r>
       <w:proofErr w:type="spellStart"/>
-      <w:proofErr w:type="gramStart"/>
       <w:r>
         <w:rPr>
           <w:rFonts w:cstheme="minorHAnsi"/>
@@ -2498,19 +2495,7 @@
           <w:szCs w:val="24"/>
           <w:lang w:val="pt-PT"/>
         </w:rPr>
-        <w:t>(</w:t>
-      </w:r>
-      <w:proofErr w:type="gramEnd"/>
-      <w:r>
-        <w:rPr>
-          <w:rFonts w:cstheme="minorHAnsi"/>
-          <w:i/>
-          <w:iCs/>
-          <w:sz w:val="24"/>
-          <w:szCs w:val="24"/>
-          <w:lang w:val="pt-PT"/>
-        </w:rPr>
-        <w:t>)</w:t>
+        <w:t>()</w:t>
       </w:r>
       <w:r>
         <w:rPr>
@@ -2860,6 +2845,8 @@
     </w:p>
     <w:p>
       <w:pPr>
+        <w:spacing w:line="276" w:lineRule="auto"/>
+        <w:jc w:val="both"/>
         <w:rPr>
           <w:sz w:val="24"/>
           <w:szCs w:val="24"/>
@@ -2925,6 +2912,8 @@
     </w:p>
     <w:p>
       <w:pPr>
+        <w:spacing w:line="276" w:lineRule="auto"/>
+        <w:jc w:val="both"/>
         <w:rPr>
           <w:sz w:val="24"/>
           <w:szCs w:val="24"/>
@@ -3021,15 +3010,27 @@
         </w:rPr>
         <w:t xml:space="preserve"> – que utiliza o </w:t>
       </w:r>
-      <w:r>
-        <w:rPr>
-          <w:i/>
-          <w:iCs/>
-          <w:sz w:val="24"/>
-          <w:szCs w:val="24"/>
-          <w:lang w:val="pt-PT"/>
-        </w:rPr>
-        <w:t xml:space="preserve">merge </w:t>
+      <w:proofErr w:type="spellStart"/>
+      <w:r>
+        <w:rPr>
+          <w:i/>
+          <w:iCs/>
+          <w:sz w:val="24"/>
+          <w:szCs w:val="24"/>
+          <w:lang w:val="pt-PT"/>
+        </w:rPr>
+        <w:t>merge</w:t>
+      </w:r>
+      <w:proofErr w:type="spellEnd"/>
+      <w:r>
+        <w:rPr>
+          <w:i/>
+          <w:iCs/>
+          <w:sz w:val="24"/>
+          <w:szCs w:val="24"/>
+          <w:lang w:val="pt-PT"/>
+        </w:rPr>
+        <w:t xml:space="preserve"> </w:t>
       </w:r>
       <w:proofErr w:type="spellStart"/>
       <w:r>
@@ -3145,6 +3146,8 @@
     </w:p>
     <w:p>
       <w:pPr>
+        <w:spacing w:line="276" w:lineRule="auto"/>
+        <w:jc w:val="both"/>
         <w:rPr>
           <w:sz w:val="24"/>
           <w:szCs w:val="24"/>
@@ -3198,7 +3201,6 @@
         <w:t xml:space="preserve">de modo a eliminar automaticamente amigos duplicados e fazer uma interseção fácil através do método </w:t>
       </w:r>
       <w:proofErr w:type="spellStart"/>
-      <w:proofErr w:type="gramStart"/>
       <w:r>
         <w:rPr>
           <w:i/>
@@ -3218,18 +3220,7 @@
           <w:szCs w:val="24"/>
           <w:lang w:val="pt-PT"/>
         </w:rPr>
-        <w:t>(</w:t>
-      </w:r>
-      <w:proofErr w:type="gramEnd"/>
-      <w:r>
-        <w:rPr>
-          <w:i/>
-          <w:iCs/>
-          <w:sz w:val="24"/>
-          <w:szCs w:val="24"/>
-          <w:lang w:val="pt-PT"/>
-        </w:rPr>
-        <w:t>)</w:t>
+        <w:t>()</w:t>
       </w:r>
       <w:r>
         <w:rPr>
@@ -3291,7 +3282,7 @@
     </w:p>
     <w:p>
       <w:pPr>
-        <w:spacing w:line="360" w:lineRule="auto"/>
+        <w:spacing w:line="276" w:lineRule="auto"/>
         <w:jc w:val="both"/>
         <w:rPr>
           <w:rFonts w:cstheme="minorHAnsi"/>
@@ -3362,8 +3353,11 @@
         <w:jc w:val="center"/>
       </w:pPr>
       <w:r>
+        <w:rPr>
+          <w:noProof/>
+        </w:rPr>
         <w:drawing>
-          <wp:inline distT="0" distB="0" distL="0" distR="0" wp14:anchorId="2B85F32E" wp14:editId="25D30B74">
+          <wp:inline distT="0" distB="0" distL="0" distR="0" wp14:anchorId="2B85F32E" wp14:editId="19B1E4AB">
             <wp:extent cx="2569349" cy="1905000"/>
             <wp:effectExtent l="0" t="0" r="2540" b="0"/>
             <wp:docPr id="1" name="Imagem 1"/>
@@ -3386,7 +3380,7 @@
                   <pic:spPr>
                     <a:xfrm>
                       <a:off x="0" y="0"/>
-                      <a:ext cx="2571634" cy="1906694"/>
+                      <a:ext cx="2569349" cy="1905000"/>
                     </a:xfrm>
                     <a:prstGeom prst="rect">
                       <a:avLst/>
@@ -3403,19 +3397,23 @@
       <w:pPr>
         <w:pStyle w:val="Legenda"/>
         <w:jc w:val="center"/>
-      </w:pPr>
-      <w:proofErr w:type="spellStart"/>
-      <w:r>
-        <w:t>Figura</w:t>
-      </w:r>
-      <w:proofErr w:type="spellEnd"/>
-      <w:r>
-        <w:t xml:space="preserve"> </w:t>
+        <w:rPr>
+          <w:lang w:val="pt-PT"/>
+        </w:rPr>
+      </w:pPr>
+      <w:r>
+        <w:rPr>
+          <w:lang w:val="pt-PT"/>
+        </w:rPr>
+        <w:t xml:space="preserve">Figura </w:t>
       </w:r>
       <w:r>
         <w:fldChar w:fldCharType="begin"/>
       </w:r>
       <w:r>
+        <w:rPr>
+          <w:lang w:val="pt-PT"/>
+        </w:rPr>
         <w:instrText xml:space="preserve"> SEQ Figura \* ARABIC </w:instrText>
       </w:r>
       <w:r>
@@ -3424,6 +3422,7 @@
       <w:r>
         <w:rPr>
           <w:noProof/>
+          <w:lang w:val="pt-PT"/>
         </w:rPr>
         <w:t>2</w:t>
       </w:r>
@@ -3431,80 +3430,87 @@
         <w:fldChar w:fldCharType="end"/>
       </w:r>
       <w:r>
-        <w:t xml:space="preserve">: </w:t>
-      </w:r>
-      <w:proofErr w:type="spellStart"/>
-      <w:r>
-        <w:t>Esquema</w:t>
-      </w:r>
-      <w:proofErr w:type="spellEnd"/>
-      <w:r>
-        <w:t xml:space="preserve"> do </w:t>
-      </w:r>
-      <w:proofErr w:type="spellStart"/>
-      <w:r>
-        <w:t>método</w:t>
-      </w:r>
-      <w:proofErr w:type="spellEnd"/>
-      <w:r>
-        <w:t xml:space="preserve"> </w:t>
-      </w:r>
-      <w:proofErr w:type="spellStart"/>
-      <w:proofErr w:type="gramStart"/>
-      <w:r>
+        <w:rPr>
+          <w:lang w:val="pt-PT"/>
+        </w:rPr>
+        <w:t xml:space="preserve">: Esquema do método </w:t>
+      </w:r>
+      <w:proofErr w:type="spellStart"/>
+      <w:r>
+        <w:rPr>
+          <w:lang w:val="pt-PT"/>
+        </w:rPr>
         <w:t>friendsInCommon</w:t>
       </w:r>
       <w:proofErr w:type="spellEnd"/>
       <w:r>
+        <w:rPr>
+          <w:lang w:val="pt-PT"/>
+        </w:rPr>
         <w:t>(</w:t>
       </w:r>
-      <w:proofErr w:type="gramEnd"/>
-      <w:r>
-        <w:t>List&lt;User&gt;, int).</w:t>
-      </w:r>
-      <w:r>
+      <w:proofErr w:type="spellStart"/>
+      <w:r>
+        <w:rPr>
+          <w:lang w:val="pt-PT"/>
+        </w:rPr>
+        <w:t>List</w:t>
+      </w:r>
+      <w:proofErr w:type="spellEnd"/>
+      <w:r>
+        <w:rPr>
+          <w:lang w:val="pt-PT"/>
+        </w:rPr>
+        <w:t>&lt;</w:t>
+      </w:r>
+      <w:proofErr w:type="spellStart"/>
+      <w:r>
+        <w:rPr>
+          <w:lang w:val="pt-PT"/>
+        </w:rPr>
+        <w:t>User</w:t>
+      </w:r>
+      <w:proofErr w:type="spellEnd"/>
+      <w:r>
+        <w:rPr>
+          <w:lang w:val="pt-PT"/>
+        </w:rPr>
+        <w:t xml:space="preserve">&gt;, </w:t>
+      </w:r>
+      <w:proofErr w:type="spellStart"/>
+      <w:r>
+        <w:rPr>
+          <w:lang w:val="pt-PT"/>
+        </w:rPr>
+        <w:t>int</w:t>
+      </w:r>
+      <w:proofErr w:type="spellEnd"/>
+      <w:r>
+        <w:rPr>
+          <w:lang w:val="pt-PT"/>
+        </w:rPr>
+        <w:t>).</w:t>
+      </w:r>
+      <w:r>
+        <w:rPr>
+          <w:lang w:val="pt-PT"/>
+        </w:rPr>
         <w:br/>
-        <w:t>(</w:t>
-      </w:r>
-      <w:proofErr w:type="spellStart"/>
-      <w:r>
-        <w:t>Cada</w:t>
-      </w:r>
-      <w:proofErr w:type="spellEnd"/>
-      <w:r>
-        <w:t xml:space="preserve"> </w:t>
-      </w:r>
-      <w:proofErr w:type="spellStart"/>
-      <w:r>
-        <w:t>quadrado</w:t>
-      </w:r>
-      <w:proofErr w:type="spellEnd"/>
-      <w:r>
-        <w:t xml:space="preserve"> </w:t>
-      </w:r>
-      <w:proofErr w:type="spellStart"/>
-      <w:r>
-        <w:t>representa</w:t>
-      </w:r>
-      <w:proofErr w:type="spellEnd"/>
-      <w:r>
-        <w:t xml:space="preserve"> o conjunto de amigos do(s) </w:t>
-      </w:r>
-      <w:proofErr w:type="spellStart"/>
-      <w:r>
-        <w:t>utilizador</w:t>
-      </w:r>
-      <w:proofErr w:type="spellEnd"/>
-      <w:r>
-        <w:t xml:space="preserve">(es) </w:t>
-      </w:r>
-      <w:proofErr w:type="spellStart"/>
-      <w:r>
-        <w:t>identificados</w:t>
-      </w:r>
-      <w:proofErr w:type="spellEnd"/>
-      <w:r>
-        <w:t>)</w:t>
+        <w:t>(Cada quadrado representa o conjunto de amigos do(s) utilizador(</w:t>
+      </w:r>
+      <w:proofErr w:type="spellStart"/>
+      <w:r>
+        <w:rPr>
+          <w:lang w:val="pt-PT"/>
+        </w:rPr>
+        <w:t>es</w:t>
+      </w:r>
+      <w:proofErr w:type="spellEnd"/>
+      <w:r>
+        <w:rPr>
+          <w:lang w:val="pt-PT"/>
+        </w:rPr>
+        <w:t>) identificados)</w:t>
       </w:r>
     </w:p>
     <w:p>
@@ -4189,9 +4195,12 @@
     </w:p>
     <w:p>
       <w:pPr>
-        <w:rPr>
-          <w:sz w:val="24"/>
-          <w:szCs w:val="24"/>
+        <w:spacing w:line="360" w:lineRule="auto"/>
+        <w:jc w:val="both"/>
+        <w:rPr>
+          <w:sz w:val="24"/>
+          <w:szCs w:val="24"/>
+          <w:lang w:val="pt-PT"/>
         </w:rPr>
       </w:pPr>
       <w:r>
@@ -4203,7 +4212,6 @@
         <w:t xml:space="preserve">Para o efeito é utilizado o método </w:t>
       </w:r>
       <w:proofErr w:type="spellStart"/>
-      <w:proofErr w:type="gramStart"/>
       <w:r>
         <w:rPr>
           <w:i/>
@@ -4223,18 +4231,7 @@
           <w:szCs w:val="24"/>
           <w:lang w:val="pt-PT"/>
         </w:rPr>
-        <w:t>(</w:t>
-      </w:r>
-      <w:proofErr w:type="gramEnd"/>
-      <w:r>
-        <w:rPr>
-          <w:i/>
-          <w:iCs/>
-          <w:sz w:val="24"/>
-          <w:szCs w:val="24"/>
-          <w:lang w:val="pt-PT"/>
-        </w:rPr>
-        <w:t>)</w:t>
+        <w:t>()</w:t>
       </w:r>
       <w:r>
         <w:rPr>
@@ -4248,32 +4245,18 @@
         <w:rPr>
           <w:sz w:val="24"/>
           <w:szCs w:val="24"/>
-        </w:rPr>
-        <w:t xml:space="preserve">que </w:t>
-      </w:r>
-      <w:proofErr w:type="spellStart"/>
-      <w:r>
-        <w:rPr>
-          <w:sz w:val="24"/>
-          <w:szCs w:val="24"/>
-        </w:rPr>
-        <w:t>corresponde</w:t>
-      </w:r>
-      <w:proofErr w:type="spellEnd"/>
-      <w:r>
-        <w:rPr>
-          <w:sz w:val="24"/>
-          <w:szCs w:val="24"/>
-        </w:rPr>
-        <w:t xml:space="preserve"> a um </w:t>
-      </w:r>
-      <w:proofErr w:type="spellStart"/>
-      <w:r>
-        <w:rPr>
-          <w:i/>
-          <w:iCs/>
-          <w:sz w:val="24"/>
-          <w:szCs w:val="24"/>
+          <w:lang w:val="pt-PT"/>
+        </w:rPr>
+        <w:t xml:space="preserve">que corresponde a um </w:t>
+      </w:r>
+      <w:proofErr w:type="spellStart"/>
+      <w:r>
+        <w:rPr>
+          <w:i/>
+          <w:iCs/>
+          <w:sz w:val="24"/>
+          <w:szCs w:val="24"/>
+          <w:lang w:val="pt-PT"/>
         </w:rPr>
         <w:t>breadthFirstSearch</w:t>
       </w:r>
@@ -4282,6 +4265,7 @@
         <w:rPr>
           <w:sz w:val="24"/>
           <w:szCs w:val="24"/>
+          <w:lang w:val="pt-PT"/>
         </w:rPr>
         <w:t xml:space="preserve"> com um </w:t>
       </w:r>
@@ -4291,6 +4275,7 @@
           <w:iCs/>
           <w:sz w:val="24"/>
           <w:szCs w:val="24"/>
+          <w:lang w:val="pt-PT"/>
         </w:rPr>
         <w:t>n</w:t>
       </w:r>
@@ -4298,142 +4283,54 @@
         <w:rPr>
           <w:sz w:val="24"/>
           <w:szCs w:val="24"/>
-        </w:rPr>
-        <w:t xml:space="preserve"> de </w:t>
-      </w:r>
-      <w:proofErr w:type="spellStart"/>
-      <w:r>
-        <w:rPr>
-          <w:sz w:val="24"/>
-          <w:szCs w:val="24"/>
-        </w:rPr>
-        <w:t>paragem</w:t>
-      </w:r>
-      <w:proofErr w:type="spellEnd"/>
-      <w:r>
-        <w:rPr>
-          <w:sz w:val="24"/>
-          <w:szCs w:val="24"/>
-        </w:rPr>
-        <w:t xml:space="preserve"> e um </w:t>
-      </w:r>
-      <w:proofErr w:type="spellStart"/>
-      <w:r>
-        <w:rPr>
-          <w:sz w:val="24"/>
-          <w:szCs w:val="24"/>
-        </w:rPr>
-        <w:t>vetor</w:t>
-      </w:r>
-      <w:proofErr w:type="spellEnd"/>
-      <w:r>
-        <w:rPr>
-          <w:sz w:val="24"/>
-          <w:szCs w:val="24"/>
-        </w:rPr>
-        <w:t xml:space="preserve"> </w:t>
-      </w:r>
-      <w:proofErr w:type="spellStart"/>
-      <w:r>
-        <w:rPr>
-          <w:sz w:val="24"/>
-          <w:szCs w:val="24"/>
-        </w:rPr>
-        <w:t>adicional</w:t>
-      </w:r>
-      <w:proofErr w:type="spellEnd"/>
-      <w:r>
-        <w:rPr>
-          <w:sz w:val="24"/>
-          <w:szCs w:val="24"/>
-        </w:rPr>
-        <w:t xml:space="preserve"> – </w:t>
-      </w:r>
-      <w:r>
-        <w:rPr>
-          <w:i/>
-          <w:iCs/>
-          <w:sz w:val="24"/>
-          <w:szCs w:val="24"/>
-        </w:rPr>
-        <w:t>level[]</w:t>
-      </w:r>
-      <w:r>
-        <w:rPr>
-          <w:sz w:val="24"/>
-          <w:szCs w:val="24"/>
-        </w:rPr>
-        <w:t xml:space="preserve"> – que </w:t>
-      </w:r>
-      <w:proofErr w:type="spellStart"/>
-      <w:r>
-        <w:rPr>
-          <w:sz w:val="24"/>
-          <w:szCs w:val="24"/>
-        </w:rPr>
-        <w:t>mantém</w:t>
-      </w:r>
-      <w:proofErr w:type="spellEnd"/>
-      <w:r>
-        <w:rPr>
-          <w:sz w:val="24"/>
-          <w:szCs w:val="24"/>
-        </w:rPr>
-        <w:t xml:space="preserve"> </w:t>
-      </w:r>
-      <w:proofErr w:type="spellStart"/>
-      <w:r>
-        <w:rPr>
-          <w:sz w:val="24"/>
-          <w:szCs w:val="24"/>
-        </w:rPr>
-        <w:t>registo</w:t>
-      </w:r>
-      <w:proofErr w:type="spellEnd"/>
-      <w:r>
-        <w:rPr>
-          <w:sz w:val="24"/>
-          <w:szCs w:val="24"/>
-        </w:rPr>
-        <w:t xml:space="preserve"> da “</w:t>
-      </w:r>
-      <w:proofErr w:type="spellStart"/>
-      <w:r>
-        <w:rPr>
-          <w:sz w:val="24"/>
-          <w:szCs w:val="24"/>
-        </w:rPr>
-        <w:t>camada</w:t>
-      </w:r>
-      <w:proofErr w:type="spellEnd"/>
-      <w:r>
-        <w:rPr>
-          <w:sz w:val="24"/>
-          <w:szCs w:val="24"/>
-        </w:rPr>
-        <w:t xml:space="preserve">” </w:t>
-      </w:r>
-      <w:proofErr w:type="spellStart"/>
-      <w:r>
-        <w:rPr>
-          <w:sz w:val="24"/>
-          <w:szCs w:val="24"/>
-        </w:rPr>
-        <w:t>ou</w:t>
-      </w:r>
-      <w:proofErr w:type="spellEnd"/>
-      <w:r>
-        <w:rPr>
-          <w:sz w:val="24"/>
-          <w:szCs w:val="24"/>
-        </w:rPr>
-        <w:t xml:space="preserve">  </w:t>
-      </w:r>
-      <w:proofErr w:type="spellStart"/>
-      <w:r>
-        <w:rPr>
-          <w:sz w:val="24"/>
-          <w:szCs w:val="24"/>
+          <w:lang w:val="pt-PT"/>
+        </w:rPr>
+        <w:t xml:space="preserve"> de paragem</w:t>
+      </w:r>
+      <w:r>
+        <w:rPr>
+          <w:sz w:val="24"/>
+          <w:szCs w:val="24"/>
+          <w:lang w:val="pt-PT"/>
+        </w:rPr>
+        <w:t xml:space="preserve"> e um vetor adicional – </w:t>
+      </w:r>
+      <w:proofErr w:type="spellStart"/>
+      <w:r>
+        <w:rPr>
+          <w:i/>
+          <w:iCs/>
+          <w:sz w:val="24"/>
+          <w:szCs w:val="24"/>
+          <w:lang w:val="pt-PT"/>
+        </w:rPr>
+        <w:t>level</w:t>
+      </w:r>
+      <w:proofErr w:type="spellEnd"/>
+      <w:r>
+        <w:rPr>
+          <w:i/>
+          <w:iCs/>
+          <w:sz w:val="24"/>
+          <w:szCs w:val="24"/>
+          <w:lang w:val="pt-PT"/>
+        </w:rPr>
+        <w:t>[]</w:t>
+      </w:r>
+      <w:r>
+        <w:rPr>
+          <w:sz w:val="24"/>
+          <w:szCs w:val="24"/>
+          <w:lang w:val="pt-PT"/>
+        </w:rPr>
+        <w:t xml:space="preserve"> – que mantém registo da “camada” ou  </w:t>
+      </w:r>
+      <w:proofErr w:type="spellStart"/>
+      <w:r>
+        <w:rPr>
+          <w:sz w:val="24"/>
+          <w:szCs w:val="24"/>
+          <w:lang w:val="pt-PT"/>
         </w:rPr>
         <w:t>nivel</w:t>
       </w:r>
@@ -4442,102 +4339,15 @@
         <w:rPr>
           <w:sz w:val="24"/>
           <w:szCs w:val="24"/>
-        </w:rPr>
-        <w:t xml:space="preserve"> do </w:t>
-      </w:r>
-      <w:proofErr w:type="spellStart"/>
-      <w:r>
-        <w:rPr>
-          <w:sz w:val="24"/>
-          <w:szCs w:val="24"/>
-        </w:rPr>
-        <w:t>círculo</w:t>
-      </w:r>
-      <w:proofErr w:type="spellEnd"/>
-      <w:r>
-        <w:rPr>
-          <w:sz w:val="24"/>
-          <w:szCs w:val="24"/>
-        </w:rPr>
-        <w:t xml:space="preserve"> </w:t>
-      </w:r>
-      <w:proofErr w:type="spellStart"/>
-      <w:r>
-        <w:rPr>
-          <w:sz w:val="24"/>
-          <w:szCs w:val="24"/>
-        </w:rPr>
-        <w:t>concêntrico</w:t>
-      </w:r>
-      <w:proofErr w:type="spellEnd"/>
-      <w:r>
-        <w:rPr>
-          <w:sz w:val="24"/>
-          <w:szCs w:val="24"/>
-        </w:rPr>
-        <w:t xml:space="preserve"> </w:t>
-      </w:r>
-      <w:proofErr w:type="spellStart"/>
-      <w:r>
-        <w:rPr>
-          <w:sz w:val="24"/>
-          <w:szCs w:val="24"/>
-        </w:rPr>
-        <w:t>em</w:t>
-      </w:r>
-      <w:proofErr w:type="spellEnd"/>
-      <w:r>
-        <w:rPr>
-          <w:sz w:val="24"/>
-          <w:szCs w:val="24"/>
-        </w:rPr>
-        <w:t xml:space="preserve"> que se </w:t>
-      </w:r>
-      <w:proofErr w:type="spellStart"/>
-      <w:r>
-        <w:rPr>
-          <w:sz w:val="24"/>
-          <w:szCs w:val="24"/>
-        </w:rPr>
-        <w:t>insere</w:t>
-      </w:r>
-      <w:proofErr w:type="spellEnd"/>
-      <w:r>
-        <w:rPr>
-          <w:sz w:val="24"/>
-          <w:szCs w:val="24"/>
-        </w:rPr>
-        <w:t xml:space="preserve"> </w:t>
-      </w:r>
-      <w:proofErr w:type="spellStart"/>
-      <w:r>
-        <w:rPr>
-          <w:sz w:val="24"/>
-          <w:szCs w:val="24"/>
-        </w:rPr>
-        <w:t>cada</w:t>
-      </w:r>
-      <w:proofErr w:type="spellEnd"/>
-      <w:r>
-        <w:rPr>
-          <w:sz w:val="24"/>
-          <w:szCs w:val="24"/>
-        </w:rPr>
-        <w:t xml:space="preserve"> </w:t>
-      </w:r>
-      <w:proofErr w:type="spellStart"/>
-      <w:r>
-        <w:rPr>
-          <w:sz w:val="24"/>
-          <w:szCs w:val="24"/>
-        </w:rPr>
-        <w:t>vértice</w:t>
-      </w:r>
-      <w:proofErr w:type="spellEnd"/>
-      <w:r>
-        <w:rPr>
-          <w:sz w:val="24"/>
-          <w:szCs w:val="24"/>
+          <w:lang w:val="pt-PT"/>
+        </w:rPr>
+        <w:t xml:space="preserve"> do círculo concêntrico em que se insere cada vértice</w:t>
+      </w:r>
+      <w:r>
+        <w:rPr>
+          <w:sz w:val="24"/>
+          <w:szCs w:val="24"/>
+          <w:lang w:val="pt-PT"/>
         </w:rPr>
         <w:t xml:space="preserve">. </w:t>
       </w:r>
@@ -4560,18 +4370,21 @@
     </w:p>
     <w:p>
       <w:pPr>
-        <w:rPr>
-          <w:i/>
-          <w:iCs/>
-          <w:sz w:val="24"/>
-          <w:szCs w:val="24"/>
-        </w:rPr>
-      </w:pPr>
-      <w:proofErr w:type="spellStart"/>
-      <w:r>
-        <w:rPr>
-          <w:sz w:val="24"/>
-          <w:szCs w:val="24"/>
+        <w:spacing w:line="360" w:lineRule="auto"/>
+        <w:jc w:val="both"/>
+        <w:rPr>
+          <w:i/>
+          <w:iCs/>
+          <w:sz w:val="24"/>
+          <w:szCs w:val="24"/>
+          <w:lang w:val="pt-PT"/>
+        </w:rPr>
+      </w:pPr>
+      <w:r>
+        <w:rPr>
+          <w:sz w:val="24"/>
+          <w:szCs w:val="24"/>
+          <w:lang w:val="pt-PT"/>
         </w:rPr>
         <w:t>A</w:t>
       </w:r>
@@ -4579,614 +4392,199 @@
         <w:rPr>
           <w:sz w:val="24"/>
           <w:szCs w:val="24"/>
-        </w:rPr>
-        <w:t>través</w:t>
-      </w:r>
-      <w:proofErr w:type="spellEnd"/>
-      <w:r>
-        <w:rPr>
-          <w:sz w:val="24"/>
-          <w:szCs w:val="24"/>
-        </w:rPr>
-        <w:t xml:space="preserve"> do </w:t>
-      </w:r>
-      <w:proofErr w:type="spellStart"/>
-      <w:r>
-        <w:rPr>
-          <w:sz w:val="24"/>
-          <w:szCs w:val="24"/>
-        </w:rPr>
-        <w:t>método</w:t>
-      </w:r>
-      <w:proofErr w:type="spellEnd"/>
-      <w:r>
-        <w:rPr>
-          <w:sz w:val="24"/>
-          <w:szCs w:val="24"/>
+          <w:lang w:val="pt-PT"/>
+        </w:rPr>
+        <w:t xml:space="preserve">través do método </w:t>
+      </w:r>
+      <w:proofErr w:type="spellStart"/>
+      <w:r>
+        <w:rPr>
+          <w:i/>
+          <w:iCs/>
+          <w:sz w:val="24"/>
+          <w:szCs w:val="24"/>
+          <w:lang w:val="pt-PT"/>
+        </w:rPr>
+        <w:t>getNearestFriends</w:t>
+      </w:r>
+      <w:proofErr w:type="spellEnd"/>
+      <w:r>
+        <w:rPr>
+          <w:i/>
+          <w:iCs/>
+          <w:sz w:val="24"/>
+          <w:szCs w:val="24"/>
+          <w:lang w:val="pt-PT"/>
+        </w:rPr>
+        <w:t>()</w:t>
+      </w:r>
+      <w:r>
+        <w:rPr>
+          <w:sz w:val="24"/>
+          <w:szCs w:val="24"/>
+          <w:lang w:val="pt-PT"/>
         </w:rPr>
         <w:t xml:space="preserve"> </w:t>
       </w:r>
-      <w:proofErr w:type="spellStart"/>
-      <w:proofErr w:type="gramStart"/>
-      <w:r>
-        <w:rPr>
-          <w:i/>
-          <w:iCs/>
-          <w:sz w:val="24"/>
-          <w:szCs w:val="24"/>
-        </w:rPr>
-        <w:t>getNearestFriends</w:t>
-      </w:r>
-      <w:proofErr w:type="spellEnd"/>
-      <w:r>
-        <w:rPr>
-          <w:i/>
-          <w:iCs/>
-          <w:sz w:val="24"/>
-          <w:szCs w:val="24"/>
-        </w:rPr>
-        <w:t>(</w:t>
-      </w:r>
-      <w:proofErr w:type="gramEnd"/>
-      <w:r>
-        <w:rPr>
-          <w:i/>
-          <w:iCs/>
-          <w:sz w:val="24"/>
-          <w:szCs w:val="24"/>
-        </w:rPr>
-        <w:t>)</w:t>
-      </w:r>
-      <w:r>
-        <w:rPr>
-          <w:sz w:val="24"/>
-          <w:szCs w:val="24"/>
+      <w:r>
+        <w:rPr>
+          <w:sz w:val="24"/>
+          <w:szCs w:val="24"/>
+          <w:lang w:val="pt-PT"/>
+        </w:rPr>
+        <w:t>faz-se um</w:t>
+      </w:r>
+      <w:r>
+        <w:rPr>
+          <w:sz w:val="24"/>
+          <w:szCs w:val="24"/>
+          <w:lang w:val="pt-PT"/>
+        </w:rPr>
+        <w:t>a</w:t>
+      </w:r>
+      <w:r>
+        <w:rPr>
+          <w:sz w:val="24"/>
+          <w:szCs w:val="24"/>
+          <w:lang w:val="pt-PT"/>
+        </w:rPr>
+        <w:t xml:space="preserve"> seleção iterativa – em tempo </w:t>
+      </w:r>
+      <w:r>
+        <w:rPr>
+          <w:i/>
+          <w:iCs/>
+          <w:sz w:val="24"/>
+          <w:szCs w:val="24"/>
+          <w:lang w:val="pt-PT"/>
+        </w:rPr>
+        <w:t>O(n)</w:t>
+      </w:r>
+      <w:r>
+        <w:rPr>
+          <w:sz w:val="24"/>
+          <w:szCs w:val="24"/>
+          <w:lang w:val="pt-PT"/>
+        </w:rPr>
+        <w:t xml:space="preserve"> – de todos os amigos que habitem numa das cidades encontradas no passo anterior através da funcionalidade </w:t>
+      </w:r>
+      <w:proofErr w:type="spellStart"/>
+      <w:r>
+        <w:rPr>
+          <w:i/>
+          <w:iCs/>
+          <w:sz w:val="24"/>
+          <w:szCs w:val="24"/>
+          <w:lang w:val="pt-PT"/>
+        </w:rPr>
+        <w:t>contains</w:t>
+      </w:r>
+      <w:proofErr w:type="spellEnd"/>
+      <w:r>
+        <w:rPr>
+          <w:i/>
+          <w:iCs/>
+          <w:sz w:val="24"/>
+          <w:szCs w:val="24"/>
+          <w:lang w:val="pt-PT"/>
         </w:rPr>
         <w:t xml:space="preserve"> </w:t>
       </w:r>
-      <w:proofErr w:type="spellStart"/>
-      <w:r>
-        <w:rPr>
-          <w:sz w:val="24"/>
-          <w:szCs w:val="24"/>
-        </w:rPr>
-        <w:t>faz</w:t>
-      </w:r>
-      <w:proofErr w:type="spellEnd"/>
-      <w:r>
-        <w:rPr>
-          <w:sz w:val="24"/>
-          <w:szCs w:val="24"/>
-        </w:rPr>
-        <w:t xml:space="preserve">-se um </w:t>
-      </w:r>
-      <w:proofErr w:type="spellStart"/>
-      <w:r>
-        <w:rPr>
-          <w:sz w:val="24"/>
-          <w:szCs w:val="24"/>
-        </w:rPr>
-        <w:t>seleção</w:t>
-      </w:r>
-      <w:proofErr w:type="spellEnd"/>
-      <w:r>
-        <w:rPr>
-          <w:sz w:val="24"/>
-          <w:szCs w:val="24"/>
+      <w:r>
+        <w:rPr>
+          <w:sz w:val="24"/>
+          <w:szCs w:val="24"/>
+          <w:lang w:val="pt-PT"/>
+        </w:rPr>
+        <w:t xml:space="preserve">presente na classe </w:t>
+      </w:r>
+      <w:proofErr w:type="spellStart"/>
+      <w:r>
+        <w:rPr>
+          <w:i/>
+          <w:iCs/>
+          <w:sz w:val="24"/>
+          <w:szCs w:val="24"/>
+          <w:lang w:val="pt-PT"/>
+        </w:rPr>
+        <w:t>ArrayList</w:t>
+      </w:r>
+      <w:proofErr w:type="spellEnd"/>
+      <w:r>
+        <w:rPr>
+          <w:i/>
+          <w:iCs/>
+          <w:sz w:val="24"/>
+          <w:szCs w:val="24"/>
+          <w:lang w:val="pt-PT"/>
         </w:rPr>
         <w:t xml:space="preserve"> </w:t>
       </w:r>
-      <w:proofErr w:type="spellStart"/>
-      <w:r>
-        <w:rPr>
-          <w:sz w:val="24"/>
-          <w:szCs w:val="24"/>
-        </w:rPr>
-        <w:t>iterativa</w:t>
-      </w:r>
-      <w:proofErr w:type="spellEnd"/>
-      <w:r>
-        <w:rPr>
-          <w:sz w:val="24"/>
-          <w:szCs w:val="24"/>
-        </w:rPr>
-        <w:t xml:space="preserve"> – </w:t>
-      </w:r>
-      <w:proofErr w:type="spellStart"/>
-      <w:r>
-        <w:rPr>
-          <w:sz w:val="24"/>
-          <w:szCs w:val="24"/>
-        </w:rPr>
-        <w:t>em</w:t>
-      </w:r>
-      <w:proofErr w:type="spellEnd"/>
-      <w:r>
-        <w:rPr>
-          <w:sz w:val="24"/>
-          <w:szCs w:val="24"/>
-        </w:rPr>
-        <w:t xml:space="preserve"> tempo </w:t>
-      </w:r>
-      <w:r>
-        <w:rPr>
-          <w:i/>
-          <w:iCs/>
-          <w:sz w:val="24"/>
-          <w:szCs w:val="24"/>
-        </w:rPr>
-        <w:t>O(n)</w:t>
-      </w:r>
-      <w:r>
-        <w:rPr>
-          <w:sz w:val="24"/>
-          <w:szCs w:val="24"/>
-        </w:rPr>
-        <w:t xml:space="preserve"> – de </w:t>
-      </w:r>
-      <w:proofErr w:type="spellStart"/>
-      <w:r>
-        <w:rPr>
-          <w:sz w:val="24"/>
-          <w:szCs w:val="24"/>
-        </w:rPr>
-        <w:t>todos</w:t>
-      </w:r>
-      <w:proofErr w:type="spellEnd"/>
-      <w:r>
-        <w:rPr>
-          <w:sz w:val="24"/>
-          <w:szCs w:val="24"/>
-        </w:rPr>
-        <w:t xml:space="preserve"> </w:t>
-      </w:r>
-      <w:proofErr w:type="spellStart"/>
-      <w:r>
-        <w:rPr>
-          <w:sz w:val="24"/>
-          <w:szCs w:val="24"/>
-        </w:rPr>
-        <w:t>os</w:t>
-      </w:r>
-      <w:proofErr w:type="spellEnd"/>
-      <w:r>
-        <w:rPr>
-          <w:sz w:val="24"/>
-          <w:szCs w:val="24"/>
-        </w:rPr>
-        <w:t xml:space="preserve"> amigos que </w:t>
-      </w:r>
-      <w:proofErr w:type="spellStart"/>
-      <w:r>
-        <w:rPr>
-          <w:sz w:val="24"/>
-          <w:szCs w:val="24"/>
-        </w:rPr>
-        <w:t>habitem</w:t>
-      </w:r>
-      <w:proofErr w:type="spellEnd"/>
-      <w:r>
-        <w:rPr>
-          <w:sz w:val="24"/>
-          <w:szCs w:val="24"/>
-        </w:rPr>
-        <w:t xml:space="preserve"> </w:t>
-      </w:r>
-      <w:proofErr w:type="spellStart"/>
-      <w:r>
-        <w:rPr>
-          <w:sz w:val="24"/>
-          <w:szCs w:val="24"/>
-        </w:rPr>
-        <w:t>numa</w:t>
-      </w:r>
-      <w:proofErr w:type="spellEnd"/>
-      <w:r>
-        <w:rPr>
-          <w:sz w:val="24"/>
-          <w:szCs w:val="24"/>
-        </w:rPr>
-        <w:t xml:space="preserve"> das </w:t>
-      </w:r>
-      <w:proofErr w:type="spellStart"/>
-      <w:r>
-        <w:rPr>
-          <w:sz w:val="24"/>
-          <w:szCs w:val="24"/>
-        </w:rPr>
-        <w:t>cidades</w:t>
-      </w:r>
-      <w:proofErr w:type="spellEnd"/>
-      <w:r>
-        <w:rPr>
-          <w:sz w:val="24"/>
-          <w:szCs w:val="24"/>
-        </w:rPr>
-        <w:t xml:space="preserve"> </w:t>
-      </w:r>
-      <w:proofErr w:type="spellStart"/>
-      <w:r>
-        <w:rPr>
-          <w:sz w:val="24"/>
-          <w:szCs w:val="24"/>
-        </w:rPr>
-        <w:t>encontradas</w:t>
-      </w:r>
-      <w:proofErr w:type="spellEnd"/>
-      <w:r>
-        <w:rPr>
-          <w:sz w:val="24"/>
-          <w:szCs w:val="24"/>
-        </w:rPr>
-        <w:t xml:space="preserve"> no </w:t>
-      </w:r>
-      <w:proofErr w:type="spellStart"/>
-      <w:r>
-        <w:rPr>
-          <w:sz w:val="24"/>
-          <w:szCs w:val="24"/>
-        </w:rPr>
-        <w:t>passo</w:t>
-      </w:r>
-      <w:proofErr w:type="spellEnd"/>
-      <w:r>
-        <w:rPr>
-          <w:sz w:val="24"/>
-          <w:szCs w:val="24"/>
-        </w:rPr>
-        <w:t xml:space="preserve"> anterior </w:t>
-      </w:r>
-      <w:proofErr w:type="spellStart"/>
-      <w:r>
-        <w:rPr>
-          <w:sz w:val="24"/>
-          <w:szCs w:val="24"/>
-        </w:rPr>
-        <w:t>através</w:t>
-      </w:r>
-      <w:proofErr w:type="spellEnd"/>
-      <w:r>
-        <w:rPr>
-          <w:sz w:val="24"/>
-          <w:szCs w:val="24"/>
-        </w:rPr>
-        <w:t xml:space="preserve"> da </w:t>
-      </w:r>
-      <w:proofErr w:type="spellStart"/>
-      <w:r>
-        <w:rPr>
-          <w:sz w:val="24"/>
-          <w:szCs w:val="24"/>
-        </w:rPr>
-        <w:t>funcionalidade</w:t>
-      </w:r>
-      <w:proofErr w:type="spellEnd"/>
-      <w:r>
-        <w:rPr>
-          <w:sz w:val="24"/>
-          <w:szCs w:val="24"/>
-        </w:rPr>
-        <w:t xml:space="preserve"> </w:t>
-      </w:r>
-      <w:r>
-        <w:rPr>
-          <w:i/>
-          <w:iCs/>
-          <w:sz w:val="24"/>
-          <w:szCs w:val="24"/>
-        </w:rPr>
-        <w:t>contains</w:t>
-      </w:r>
-      <w:r>
-        <w:rPr>
-          <w:i/>
-          <w:iCs/>
-          <w:sz w:val="24"/>
-          <w:szCs w:val="24"/>
-        </w:rPr>
-        <w:t xml:space="preserve"> </w:t>
-      </w:r>
-      <w:proofErr w:type="spellStart"/>
-      <w:r>
-        <w:rPr>
-          <w:sz w:val="24"/>
-          <w:szCs w:val="24"/>
-        </w:rPr>
-        <w:t>presente</w:t>
-      </w:r>
-      <w:proofErr w:type="spellEnd"/>
-      <w:r>
-        <w:rPr>
-          <w:sz w:val="24"/>
-          <w:szCs w:val="24"/>
-        </w:rPr>
-        <w:t xml:space="preserve"> </w:t>
-      </w:r>
-      <w:proofErr w:type="spellStart"/>
-      <w:r>
-        <w:rPr>
-          <w:sz w:val="24"/>
-          <w:szCs w:val="24"/>
-        </w:rPr>
-        <w:t>na</w:t>
-      </w:r>
-      <w:proofErr w:type="spellEnd"/>
-      <w:r>
-        <w:rPr>
-          <w:sz w:val="24"/>
-          <w:szCs w:val="24"/>
-        </w:rPr>
-        <w:t xml:space="preserve"> </w:t>
-      </w:r>
-      <w:proofErr w:type="spellStart"/>
-      <w:r>
-        <w:rPr>
-          <w:sz w:val="24"/>
-          <w:szCs w:val="24"/>
-        </w:rPr>
-        <w:t>classe</w:t>
-      </w:r>
-      <w:proofErr w:type="spellEnd"/>
-      <w:r>
-        <w:rPr>
-          <w:sz w:val="24"/>
-          <w:szCs w:val="24"/>
-        </w:rPr>
-        <w:t xml:space="preserve"> </w:t>
-      </w:r>
-      <w:proofErr w:type="spellStart"/>
-      <w:r>
-        <w:rPr>
-          <w:i/>
-          <w:iCs/>
-          <w:sz w:val="24"/>
-          <w:szCs w:val="24"/>
-        </w:rPr>
-        <w:t>ArrayList</w:t>
-      </w:r>
-      <w:proofErr w:type="spellEnd"/>
-      <w:r>
-        <w:rPr>
-          <w:i/>
-          <w:iCs/>
-          <w:sz w:val="24"/>
-          <w:szCs w:val="24"/>
-        </w:rPr>
-        <w:t xml:space="preserve"> </w:t>
-      </w:r>
-      <w:r>
-        <w:rPr>
-          <w:sz w:val="24"/>
-          <w:szCs w:val="24"/>
-        </w:rPr>
-        <w:t xml:space="preserve">– </w:t>
-      </w:r>
-      <w:proofErr w:type="spellStart"/>
-      <w:r>
-        <w:rPr>
-          <w:sz w:val="24"/>
-          <w:szCs w:val="24"/>
-        </w:rPr>
-        <w:t>também</w:t>
-      </w:r>
-      <w:proofErr w:type="spellEnd"/>
-      <w:r>
-        <w:rPr>
-          <w:sz w:val="24"/>
-          <w:szCs w:val="24"/>
-        </w:rPr>
-        <w:t xml:space="preserve"> </w:t>
-      </w:r>
-      <w:proofErr w:type="spellStart"/>
-      <w:r>
-        <w:rPr>
-          <w:sz w:val="24"/>
-          <w:szCs w:val="24"/>
-        </w:rPr>
-        <w:t>ela</w:t>
-      </w:r>
-      <w:proofErr w:type="spellEnd"/>
-      <w:r>
-        <w:rPr>
-          <w:sz w:val="24"/>
-          <w:szCs w:val="24"/>
-        </w:rPr>
-        <w:t xml:space="preserve"> </w:t>
-      </w:r>
-      <w:proofErr w:type="spellStart"/>
-      <w:r>
-        <w:rPr>
-          <w:sz w:val="24"/>
-          <w:szCs w:val="24"/>
-        </w:rPr>
-        <w:t>executada</w:t>
-      </w:r>
-      <w:proofErr w:type="spellEnd"/>
-      <w:r>
-        <w:rPr>
-          <w:sz w:val="24"/>
-          <w:szCs w:val="24"/>
-        </w:rPr>
-        <w:t xml:space="preserve"> </w:t>
-      </w:r>
-      <w:proofErr w:type="spellStart"/>
-      <w:r>
-        <w:rPr>
-          <w:sz w:val="24"/>
-          <w:szCs w:val="24"/>
-        </w:rPr>
-        <w:t>em</w:t>
-      </w:r>
-      <w:proofErr w:type="spellEnd"/>
-      <w:r>
-        <w:rPr>
-          <w:sz w:val="24"/>
-          <w:szCs w:val="24"/>
-        </w:rPr>
-        <w:t xml:space="preserve"> </w:t>
-      </w:r>
-      <w:r>
-        <w:rPr>
-          <w:i/>
-          <w:iCs/>
-          <w:sz w:val="24"/>
-          <w:szCs w:val="24"/>
-        </w:rPr>
-        <w:t>O(n)</w:t>
-      </w:r>
-      <w:r>
-        <w:rPr>
-          <w:i/>
-          <w:iCs/>
-          <w:sz w:val="24"/>
-          <w:szCs w:val="24"/>
-        </w:rPr>
-        <w:t>.</w:t>
+      <w:r>
+        <w:rPr>
+          <w:sz w:val="24"/>
+          <w:szCs w:val="24"/>
+          <w:lang w:val="pt-PT"/>
+        </w:rPr>
+        <w:t xml:space="preserve">– também ela executada em </w:t>
+      </w:r>
+      <w:r>
+        <w:rPr>
+          <w:i/>
+          <w:iCs/>
+          <w:sz w:val="24"/>
+          <w:szCs w:val="24"/>
+          <w:lang w:val="pt-PT"/>
+        </w:rPr>
+        <w:t>O(n).</w:t>
       </w:r>
     </w:p>
     <w:p>
       <w:pPr>
-        <w:rPr>
-          <w:sz w:val="24"/>
-          <w:szCs w:val="24"/>
-          <w:lang w:val="pt-PT"/>
-        </w:rPr>
-      </w:pPr>
-      <w:proofErr w:type="spellStart"/>
-      <w:r>
-        <w:rPr>
-          <w:sz w:val="24"/>
-          <w:szCs w:val="24"/>
-        </w:rPr>
-        <w:t>Finalmente</w:t>
-      </w:r>
-      <w:proofErr w:type="spellEnd"/>
-      <w:r>
-        <w:rPr>
-          <w:sz w:val="24"/>
-          <w:szCs w:val="24"/>
-        </w:rPr>
-        <w:t xml:space="preserve">, e </w:t>
-      </w:r>
-      <w:proofErr w:type="spellStart"/>
-      <w:r>
-        <w:rPr>
-          <w:sz w:val="24"/>
-          <w:szCs w:val="24"/>
-        </w:rPr>
-        <w:t>tal</w:t>
-      </w:r>
-      <w:proofErr w:type="spellEnd"/>
-      <w:r>
-        <w:rPr>
-          <w:sz w:val="24"/>
-          <w:szCs w:val="24"/>
-        </w:rPr>
-        <w:t xml:space="preserve"> </w:t>
-      </w:r>
-      <w:proofErr w:type="spellStart"/>
-      <w:r>
-        <w:rPr>
-          <w:sz w:val="24"/>
-          <w:szCs w:val="24"/>
-        </w:rPr>
-        <w:t>como</w:t>
-      </w:r>
-      <w:proofErr w:type="spellEnd"/>
-      <w:r>
-        <w:rPr>
-          <w:sz w:val="24"/>
-          <w:szCs w:val="24"/>
-        </w:rPr>
-        <w:t xml:space="preserve"> </w:t>
-      </w:r>
-      <w:proofErr w:type="spellStart"/>
-      <w:r>
-        <w:rPr>
-          <w:sz w:val="24"/>
-          <w:szCs w:val="24"/>
-        </w:rPr>
-        <w:t>em</w:t>
-      </w:r>
-      <w:proofErr w:type="spellEnd"/>
-      <w:r>
-        <w:rPr>
-          <w:sz w:val="24"/>
-          <w:szCs w:val="24"/>
-        </w:rPr>
-        <w:t xml:space="preserve"> outros </w:t>
-      </w:r>
-      <w:proofErr w:type="spellStart"/>
-      <w:r>
-        <w:rPr>
-          <w:sz w:val="24"/>
-          <w:szCs w:val="24"/>
-        </w:rPr>
-        <w:t>métodos</w:t>
-      </w:r>
-      <w:proofErr w:type="spellEnd"/>
-      <w:r>
-        <w:rPr>
-          <w:sz w:val="24"/>
-          <w:szCs w:val="24"/>
-        </w:rPr>
-        <w:t xml:space="preserve">, </w:t>
-      </w:r>
-      <w:proofErr w:type="spellStart"/>
-      <w:r>
-        <w:rPr>
-          <w:sz w:val="24"/>
-          <w:szCs w:val="24"/>
-        </w:rPr>
-        <w:t>recorremos</w:t>
-      </w:r>
-      <w:proofErr w:type="spellEnd"/>
-      <w:r>
-        <w:rPr>
-          <w:sz w:val="24"/>
-          <w:szCs w:val="24"/>
-        </w:rPr>
-        <w:t xml:space="preserve"> a um </w:t>
-      </w:r>
-      <w:r>
-        <w:rPr>
-          <w:i/>
-          <w:iCs/>
-          <w:sz w:val="24"/>
-          <w:szCs w:val="24"/>
+        <w:spacing w:line="360" w:lineRule="auto"/>
+        <w:jc w:val="both"/>
+        <w:rPr>
+          <w:sz w:val="24"/>
+          <w:szCs w:val="24"/>
+          <w:lang w:val="pt-PT"/>
+        </w:rPr>
+      </w:pPr>
+      <w:r>
+        <w:rPr>
+          <w:sz w:val="24"/>
+          <w:szCs w:val="24"/>
+          <w:lang w:val="pt-PT"/>
+        </w:rPr>
+        <w:t xml:space="preserve">Finalmente, e tal como em outros métodos, recorremos a um </w:t>
+      </w:r>
+      <w:proofErr w:type="spellStart"/>
+      <w:r>
+        <w:rPr>
+          <w:i/>
+          <w:iCs/>
+          <w:sz w:val="24"/>
+          <w:szCs w:val="24"/>
+          <w:lang w:val="pt-PT"/>
         </w:rPr>
         <w:t>Comparator</w:t>
       </w:r>
-      <w:r>
-        <w:rPr>
-          <w:sz w:val="24"/>
-          <w:szCs w:val="24"/>
-        </w:rPr>
-        <w:t xml:space="preserve"> e </w:t>
-      </w:r>
-      <w:proofErr w:type="spellStart"/>
-      <w:r>
-        <w:rPr>
-          <w:sz w:val="24"/>
-          <w:szCs w:val="24"/>
-        </w:rPr>
-        <w:t>ao</w:t>
-      </w:r>
-      <w:proofErr w:type="spellEnd"/>
-      <w:r>
-        <w:rPr>
-          <w:sz w:val="24"/>
-          <w:szCs w:val="24"/>
-        </w:rPr>
-        <w:t xml:space="preserve"> </w:t>
-      </w:r>
-      <w:proofErr w:type="spellStart"/>
-      <w:r>
-        <w:rPr>
-          <w:i/>
-          <w:iCs/>
-          <w:sz w:val="24"/>
-          <w:szCs w:val="24"/>
+      <w:proofErr w:type="spellEnd"/>
+      <w:r>
+        <w:rPr>
+          <w:sz w:val="24"/>
+          <w:szCs w:val="24"/>
+          <w:lang w:val="pt-PT"/>
+        </w:rPr>
+        <w:t xml:space="preserve"> e ao </w:t>
+      </w:r>
+      <w:proofErr w:type="spellStart"/>
+      <w:r>
+        <w:rPr>
+          <w:i/>
+          <w:iCs/>
+          <w:sz w:val="24"/>
+          <w:szCs w:val="24"/>
+          <w:lang w:val="pt-PT"/>
         </w:rPr>
         <w:t>Collections.sort</w:t>
       </w:r>
@@ -5197,6 +4595,7 @@
           <w:iCs/>
           <w:sz w:val="24"/>
           <w:szCs w:val="24"/>
+          <w:lang w:val="pt-PT"/>
         </w:rPr>
         <w:t>()</w:t>
       </w:r>
@@ -5204,133 +4603,27 @@
         <w:rPr>
           <w:sz w:val="24"/>
           <w:szCs w:val="24"/>
-        </w:rPr>
-        <w:t xml:space="preserve"> de modo a </w:t>
-      </w:r>
-      <w:proofErr w:type="spellStart"/>
-      <w:r>
-        <w:rPr>
-          <w:sz w:val="24"/>
-          <w:szCs w:val="24"/>
-        </w:rPr>
-        <w:t>agrupar</w:t>
-      </w:r>
-      <w:proofErr w:type="spellEnd"/>
-      <w:r>
-        <w:rPr>
-          <w:sz w:val="24"/>
-          <w:szCs w:val="24"/>
-        </w:rPr>
-        <w:t xml:space="preserve"> </w:t>
-      </w:r>
-      <w:proofErr w:type="spellStart"/>
-      <w:r>
-        <w:rPr>
-          <w:sz w:val="24"/>
-          <w:szCs w:val="24"/>
-        </w:rPr>
-        <w:t>os</w:t>
-      </w:r>
-      <w:proofErr w:type="spellEnd"/>
-      <w:r>
-        <w:rPr>
-          <w:sz w:val="24"/>
-          <w:szCs w:val="24"/>
-        </w:rPr>
-        <w:t xml:space="preserve"> amigos pela </w:t>
-      </w:r>
-      <w:proofErr w:type="spellStart"/>
-      <w:r>
-        <w:rPr>
-          <w:sz w:val="24"/>
-          <w:szCs w:val="24"/>
-        </w:rPr>
-        <w:t>sua</w:t>
-      </w:r>
-      <w:proofErr w:type="spellEnd"/>
-      <w:r>
-        <w:rPr>
-          <w:sz w:val="24"/>
-          <w:szCs w:val="24"/>
-        </w:rPr>
-        <w:t xml:space="preserve"> </w:t>
-      </w:r>
-      <w:proofErr w:type="spellStart"/>
-      <w:r>
-        <w:rPr>
-          <w:sz w:val="24"/>
-          <w:szCs w:val="24"/>
-        </w:rPr>
-        <w:t>cidade</w:t>
-      </w:r>
-      <w:proofErr w:type="spellEnd"/>
-      <w:r>
-        <w:rPr>
-          <w:sz w:val="24"/>
-          <w:szCs w:val="24"/>
-        </w:rPr>
-        <w:t xml:space="preserve"> de </w:t>
-      </w:r>
-      <w:proofErr w:type="spellStart"/>
-      <w:r>
-        <w:rPr>
-          <w:sz w:val="24"/>
-          <w:szCs w:val="24"/>
-        </w:rPr>
-        <w:t>origem</w:t>
-      </w:r>
-      <w:proofErr w:type="spellEnd"/>
-      <w:r>
-        <w:rPr>
-          <w:sz w:val="24"/>
-          <w:szCs w:val="24"/>
-        </w:rPr>
-        <w:t xml:space="preserve"> </w:t>
-      </w:r>
-      <w:r>
-        <w:rPr>
-          <w:sz w:val="24"/>
-          <w:szCs w:val="24"/>
-        </w:rPr>
-        <w:t xml:space="preserve">com </w:t>
-      </w:r>
-      <w:proofErr w:type="spellStart"/>
-      <w:r>
-        <w:rPr>
-          <w:sz w:val="24"/>
-          <w:szCs w:val="24"/>
-        </w:rPr>
-        <w:t>complexidade</w:t>
-      </w:r>
-      <w:proofErr w:type="spellEnd"/>
-      <w:r>
-        <w:rPr>
-          <w:sz w:val="24"/>
-          <w:szCs w:val="24"/>
-        </w:rPr>
-        <w:t xml:space="preserve"> </w:t>
-      </w:r>
-      <w:proofErr w:type="gramStart"/>
-      <w:r>
-        <w:rPr>
-          <w:i/>
-          <w:iCs/>
-          <w:sz w:val="24"/>
-          <w:szCs w:val="24"/>
-          <w:lang w:val="pt-PT"/>
-        </w:rPr>
-        <w:t>O(</w:t>
-      </w:r>
-      <w:proofErr w:type="gramEnd"/>
-      <w:r>
-        <w:rPr>
-          <w:i/>
-          <w:iCs/>
-          <w:sz w:val="24"/>
-          <w:szCs w:val="24"/>
-          <w:lang w:val="pt-PT"/>
-        </w:rPr>
-        <w:t>n log(n))</w:t>
+          <w:lang w:val="pt-PT"/>
+        </w:rPr>
+        <w:t xml:space="preserve"> de modo a agrupar os amigos pela sua cidade de origem </w:t>
+      </w:r>
+      <w:r>
+        <w:rPr>
+          <w:sz w:val="24"/>
+          <w:szCs w:val="24"/>
+          <w:lang w:val="pt-PT"/>
+        </w:rPr>
+        <w:t xml:space="preserve">com complexidade </w:t>
+      </w:r>
+      <w:r>
+        <w:rPr>
+          <w:i/>
+          <w:iCs/>
+          <w:sz w:val="24"/>
+          <w:szCs w:val="24"/>
+          <w:lang w:val="pt-PT"/>
+        </w:rPr>
+        <w:t>O(n log(n))</w:t>
       </w:r>
       <w:r>
         <w:rPr>
@@ -5371,16 +4664,11 @@
         <w:t xml:space="preserve">Requisito nº5 – </w:t>
       </w:r>
       <w:r>
-        <w:t xml:space="preserve">Devolver </w:t>
-      </w:r>
-      <w:proofErr w:type="gramStart"/>
-      <w:r>
-        <w:t>as</w:t>
+        <w:t>Devolver as</w:t>
       </w:r>
       <w:r>
         <w:t xml:space="preserve"> n</w:t>
       </w:r>
-      <w:proofErr w:type="gramEnd"/>
       <w:r>
         <w:t xml:space="preserve"> cidades com maior centralidade ou seja, as cidades que em média estão mais próximas de todas as outras cidades e onde habitem pelo menos p% dos utilizadores da rede de amizades, onde p% é a percentagem relativa de utilizadores em cada cidade.</w:t>
       </w:r>
@@ -5598,7 +4886,6 @@
         <w:t xml:space="preserve">O primeiro atributo serve para obter, de forma eficiente, a percentagem relativa de utilizadores em cada cidade, sendo incrementado sempre que um utilizador é inserido na rede social, através do método </w:t>
       </w:r>
       <w:proofErr w:type="spellStart"/>
-      <w:proofErr w:type="gramStart"/>
       <w:r>
         <w:rPr>
           <w:rFonts w:cstheme="minorHAnsi"/>
@@ -5620,19 +4907,7 @@
           <w:szCs w:val="24"/>
           <w:lang w:val="pt-PT"/>
         </w:rPr>
-        <w:t>(</w:t>
-      </w:r>
-      <w:proofErr w:type="gramEnd"/>
-      <w:r>
-        <w:rPr>
-          <w:rFonts w:cstheme="minorHAnsi"/>
-          <w:i/>
-          <w:iCs/>
-          <w:sz w:val="24"/>
-          <w:szCs w:val="24"/>
-          <w:lang w:val="pt-PT"/>
-        </w:rPr>
-        <w:t>)</w:t>
+        <w:t>()</w:t>
       </w:r>
       <w:r>
         <w:rPr>
@@ -5674,7 +4949,6 @@
         <w:t xml:space="preserve">método </w:t>
       </w:r>
       <w:proofErr w:type="spellStart"/>
-      <w:proofErr w:type="gramStart"/>
       <w:r>
         <w:rPr>
           <w:rFonts w:cstheme="minorHAnsi"/>
@@ -5696,19 +4970,7 @@
           <w:szCs w:val="24"/>
           <w:lang w:val="pt-PT"/>
         </w:rPr>
-        <w:t>(</w:t>
-      </w:r>
-      <w:proofErr w:type="gramEnd"/>
-      <w:r>
-        <w:rPr>
-          <w:rFonts w:cstheme="minorHAnsi"/>
-          <w:i/>
-          <w:iCs/>
-          <w:sz w:val="24"/>
-          <w:szCs w:val="24"/>
-          <w:lang w:val="pt-PT"/>
-        </w:rPr>
-        <w:t>)</w:t>
+        <w:t>()</w:t>
       </w:r>
       <w:r>
         <w:rPr>
@@ -5858,27 +5120,7 @@
           <w:szCs w:val="24"/>
           <w:lang w:val="pt-PT"/>
         </w:rPr>
-        <w:t xml:space="preserve"> </w:t>
-      </w:r>
-      <w:proofErr w:type="gramStart"/>
-      <w:r>
-        <w:rPr>
-          <w:rFonts w:cstheme="minorHAnsi"/>
-          <w:sz w:val="24"/>
-          <w:szCs w:val="24"/>
-          <w:lang w:val="pt-PT"/>
-        </w:rPr>
-        <w:t>consiste</w:t>
-      </w:r>
-      <w:proofErr w:type="gramEnd"/>
-      <w:r>
-        <w:rPr>
-          <w:rFonts w:cstheme="minorHAnsi"/>
-          <w:sz w:val="24"/>
-          <w:szCs w:val="24"/>
-          <w:lang w:val="pt-PT"/>
-        </w:rPr>
-        <w:t xml:space="preserve"> uma solução para ordenar de forma mais eficiente os vários países pela sua centralidade. R</w:t>
+        <w:t xml:space="preserve"> consiste uma solução para ordenar de forma mais eficiente os vários países pela sua centralidade. R</w:t>
       </w:r>
       <w:r>
         <w:rPr>
@@ -5908,7 +5150,6 @@
         <w:t xml:space="preserve"> método </w:t>
       </w:r>
       <w:proofErr w:type="spellStart"/>
-      <w:proofErr w:type="gramStart"/>
       <w:r>
         <w:rPr>
           <w:rFonts w:cstheme="minorHAnsi"/>
@@ -5930,19 +5171,7 @@
           <w:szCs w:val="24"/>
           <w:lang w:val="pt-PT"/>
         </w:rPr>
-        <w:t>(</w:t>
-      </w:r>
-      <w:proofErr w:type="gramEnd"/>
-      <w:r>
-        <w:rPr>
-          <w:rFonts w:cstheme="minorHAnsi"/>
-          <w:i/>
-          <w:iCs/>
-          <w:sz w:val="24"/>
-          <w:szCs w:val="24"/>
-          <w:lang w:val="pt-PT"/>
-        </w:rPr>
-        <w:t>)</w:t>
+        <w:t>()</w:t>
       </w:r>
       <w:r>
         <w:rPr>
@@ -6093,19 +5322,13 @@
         <w:t>D</w:t>
       </w:r>
       <w:r>
-        <w:t xml:space="preserve">evolver o caminho terrestre mais curto entre dois utilizadores, passando obrigatoriamente </w:t>
-      </w:r>
-      <w:proofErr w:type="gramStart"/>
-      <w:r>
-        <w:t>pelas n</w:t>
-      </w:r>
-      <w:proofErr w:type="gramEnd"/>
-      <w:r>
-        <w:t xml:space="preserve"> cidade(s) intermédias onde cada utilizador tenha o maior número de amigos. Note que as cidades origem, destino e intermédias devem ser todas distintas. O caminho encontrado deve indicar as cidades incluídas e a respetiva distância em km.</w:t>
+        <w:t>evolver o caminho terrestre mais curto entre dois utilizadores, passando obrigatoriamente pelas n cidade(s) intermédias onde cada utilizador tenha o maior número de amigos. Note que as cidades origem, destino e intermédias devem ser todas distintas. O caminho encontrado deve indicar as cidades incluídas e a respetiva distância em km.</w:t>
       </w:r>
     </w:p>
     <w:p>
       <w:pPr>
+        <w:spacing w:line="360" w:lineRule="auto"/>
+        <w:jc w:val="both"/>
         <w:rPr>
           <w:sz w:val="24"/>
           <w:szCs w:val="24"/>
@@ -6169,6 +5392,8 @@
     </w:p>
     <w:p>
       <w:pPr>
+        <w:spacing w:line="360" w:lineRule="auto"/>
+        <w:jc w:val="both"/>
         <w:rPr>
           <w:sz w:val="24"/>
           <w:szCs w:val="24"/>
@@ -6192,7 +5417,6 @@
         <w:t xml:space="preserve"> solução ao problema envolveu a criação do método </w:t>
       </w:r>
       <w:proofErr w:type="spellStart"/>
-      <w:proofErr w:type="gramStart"/>
       <w:r>
         <w:rPr>
           <w:i/>
@@ -6212,18 +5436,7 @@
           <w:szCs w:val="24"/>
           <w:lang w:val="pt-PT"/>
         </w:rPr>
-        <w:t>(</w:t>
-      </w:r>
-      <w:proofErr w:type="gramEnd"/>
-      <w:r>
-        <w:rPr>
-          <w:i/>
-          <w:iCs/>
-          <w:sz w:val="24"/>
-          <w:szCs w:val="24"/>
-          <w:lang w:val="pt-PT"/>
-        </w:rPr>
-        <w:t>)</w:t>
+        <w:t>()</w:t>
       </w:r>
       <w:r>
         <w:rPr>
@@ -6239,160 +5452,130 @@
           <w:szCs w:val="24"/>
           <w:lang w:val="pt-PT"/>
         </w:rPr>
-        <w:t xml:space="preserve"> origem e de destino. Tal como indica o enunciado, e de forma a reduzir de certa forma o tempo de execução, a</w:t>
-      </w:r>
-      <w:r>
-        <w:rPr>
-          <w:sz w:val="24"/>
-          <w:szCs w:val="24"/>
-          <w:lang w:val="pt-PT"/>
-        </w:rPr>
-        <w:t>penas são considerados caminhos em que os vértices origem, destino e intermédios são todos distintos.</w:t>
+        <w:t xml:space="preserve"> origem e de destino. Tal como indica o enunciado, e de forma a reduzir de certa forma o tempo de execução, apenas são considerados caminhos em que os vértices origem, destino e intermédios são todos distintos.</w:t>
       </w:r>
     </w:p>
     <w:p>
       <w:pPr>
-        <w:rPr>
-          <w:i/>
-          <w:iCs/>
-          <w:sz w:val="24"/>
-          <w:szCs w:val="24"/>
-          <w:lang w:val="pt-PT"/>
-        </w:rPr>
-      </w:pPr>
-      <w:r>
-        <w:rPr>
-          <w:sz w:val="24"/>
-          <w:szCs w:val="24"/>
-          <w:lang w:val="pt-PT"/>
-        </w:rPr>
-        <w:t xml:space="preserve">Após encontrar todos os caminhos, é ainda necessário aplicar um algoritmo iterativo que procure um caminho que contenha todas as cidades intermédias necessárias, utilizando para o efeito o método </w:t>
-      </w:r>
-      <w:proofErr w:type="spellStart"/>
-      <w:proofErr w:type="gramStart"/>
-      <w:r>
-        <w:rPr>
-          <w:i/>
-          <w:iCs/>
-          <w:sz w:val="24"/>
-          <w:szCs w:val="24"/>
-          <w:lang w:val="pt-PT"/>
-        </w:rPr>
-        <w:t>containsAll</w:t>
-      </w:r>
-      <w:proofErr w:type="spellEnd"/>
-      <w:r>
-        <w:rPr>
-          <w:i/>
-          <w:iCs/>
-          <w:sz w:val="24"/>
-          <w:szCs w:val="24"/>
-          <w:lang w:val="pt-PT"/>
-        </w:rPr>
-        <w:t>(</w:t>
-      </w:r>
-      <w:proofErr w:type="gramEnd"/>
-      <w:r>
-        <w:rPr>
-          <w:i/>
-          <w:iCs/>
-          <w:sz w:val="24"/>
-          <w:szCs w:val="24"/>
-          <w:lang w:val="pt-PT"/>
-        </w:rPr>
-        <w:t>)</w:t>
-      </w:r>
-      <w:r>
-        <w:rPr>
-          <w:sz w:val="24"/>
-          <w:szCs w:val="24"/>
-          <w:lang w:val="pt-PT"/>
-        </w:rPr>
-        <w:t xml:space="preserve"> da </w:t>
-      </w:r>
-      <w:r>
-        <w:rPr>
-          <w:i/>
-          <w:iCs/>
-          <w:sz w:val="24"/>
-          <w:szCs w:val="24"/>
-          <w:lang w:val="pt-PT"/>
-        </w:rPr>
-        <w:t xml:space="preserve">Java </w:t>
-      </w:r>
-      <w:proofErr w:type="spellStart"/>
-      <w:r>
-        <w:rPr>
-          <w:i/>
-          <w:iCs/>
-          <w:sz w:val="24"/>
-          <w:szCs w:val="24"/>
-          <w:lang w:val="pt-PT"/>
-        </w:rPr>
-        <w:t>Collections</w:t>
-      </w:r>
-      <w:proofErr w:type="spellEnd"/>
-      <w:r>
-        <w:rPr>
-          <w:i/>
-          <w:iCs/>
-          <w:sz w:val="24"/>
-          <w:szCs w:val="24"/>
-          <w:lang w:val="pt-PT"/>
-        </w:rPr>
-        <w:t xml:space="preserve"> Framework</w:t>
-      </w:r>
-      <w:r>
-        <w:rPr>
-          <w:sz w:val="24"/>
-          <w:szCs w:val="24"/>
-          <w:lang w:val="pt-PT"/>
-        </w:rPr>
-        <w:t xml:space="preserve">, resultando numa complexidade </w:t>
-      </w:r>
-      <w:r>
-        <w:rPr>
-          <w:i/>
-          <w:iCs/>
-          <w:sz w:val="24"/>
-          <w:szCs w:val="24"/>
-          <w:lang w:val="pt-PT"/>
-        </w:rPr>
-        <w:t>O(n</w:t>
-      </w:r>
-      <w:r>
-        <w:rPr>
-          <w:i/>
-          <w:iCs/>
-          <w:sz w:val="24"/>
-          <w:szCs w:val="24"/>
-          <w:vertAlign w:val="superscript"/>
-          <w:lang w:val="pt-PT"/>
-        </w:rPr>
-        <w:t>2</w:t>
-      </w:r>
-      <w:r>
-        <w:rPr>
-          <w:i/>
-          <w:iCs/>
-          <w:sz w:val="24"/>
-          <w:szCs w:val="24"/>
-          <w:lang w:val="pt-PT"/>
-        </w:rPr>
-        <w:t>).</w:t>
-      </w:r>
-    </w:p>
-    <w:p>
-      <w:pPr>
         <w:spacing w:line="360" w:lineRule="auto"/>
         <w:jc w:val="both"/>
         <w:rPr>
-          <w:rFonts w:cstheme="minorHAnsi"/>
-          <w:sz w:val="24"/>
-          <w:szCs w:val="24"/>
-          <w:lang w:val="pt-PT"/>
-        </w:rPr>
-      </w:pPr>
+          <w:i/>
+          <w:iCs/>
+          <w:sz w:val="24"/>
+          <w:szCs w:val="24"/>
+          <w:lang w:val="pt-PT"/>
+        </w:rPr>
+      </w:pPr>
+      <w:r>
+        <w:rPr>
+          <w:sz w:val="24"/>
+          <w:szCs w:val="24"/>
+          <w:lang w:val="pt-PT"/>
+        </w:rPr>
+        <w:t xml:space="preserve">Após encontrar todos os caminhos, é ainda necessário aplicar um algoritmo iterativo que procure um caminho que contenha todas as cidades intermédias necessárias, utilizando para o efeito o método </w:t>
+      </w:r>
+      <w:proofErr w:type="spellStart"/>
+      <w:r>
+        <w:rPr>
+          <w:i/>
+          <w:iCs/>
+          <w:sz w:val="24"/>
+          <w:szCs w:val="24"/>
+          <w:lang w:val="pt-PT"/>
+        </w:rPr>
+        <w:t>containsAll</w:t>
+      </w:r>
+      <w:proofErr w:type="spellEnd"/>
+      <w:r>
+        <w:rPr>
+          <w:i/>
+          <w:iCs/>
+          <w:sz w:val="24"/>
+          <w:szCs w:val="24"/>
+          <w:lang w:val="pt-PT"/>
+        </w:rPr>
+        <w:t>()</w:t>
+      </w:r>
+      <w:r>
+        <w:rPr>
+          <w:sz w:val="24"/>
+          <w:szCs w:val="24"/>
+          <w:lang w:val="pt-PT"/>
+        </w:rPr>
+        <w:t xml:space="preserve"> da </w:t>
+      </w:r>
+      <w:r>
+        <w:rPr>
+          <w:i/>
+          <w:iCs/>
+          <w:sz w:val="24"/>
+          <w:szCs w:val="24"/>
+          <w:lang w:val="pt-PT"/>
+        </w:rPr>
+        <w:t xml:space="preserve">Java </w:t>
+      </w:r>
+      <w:proofErr w:type="spellStart"/>
+      <w:r>
+        <w:rPr>
+          <w:i/>
+          <w:iCs/>
+          <w:sz w:val="24"/>
+          <w:szCs w:val="24"/>
+          <w:lang w:val="pt-PT"/>
+        </w:rPr>
+        <w:t>Collections</w:t>
+      </w:r>
+      <w:proofErr w:type="spellEnd"/>
+      <w:r>
+        <w:rPr>
+          <w:i/>
+          <w:iCs/>
+          <w:sz w:val="24"/>
+          <w:szCs w:val="24"/>
+          <w:lang w:val="pt-PT"/>
+        </w:rPr>
+        <w:t xml:space="preserve"> Framework</w:t>
+      </w:r>
+      <w:r>
+        <w:rPr>
+          <w:sz w:val="24"/>
+          <w:szCs w:val="24"/>
+          <w:lang w:val="pt-PT"/>
+        </w:rPr>
+        <w:t xml:space="preserve">, resultando numa complexidade </w:t>
+      </w:r>
+      <w:r>
+        <w:rPr>
+          <w:i/>
+          <w:iCs/>
+          <w:sz w:val="24"/>
+          <w:szCs w:val="24"/>
+          <w:lang w:val="pt-PT"/>
+        </w:rPr>
+        <w:t>O(n</w:t>
+      </w:r>
+      <w:r>
+        <w:rPr>
+          <w:i/>
+          <w:iCs/>
+          <w:sz w:val="24"/>
+          <w:szCs w:val="24"/>
+          <w:vertAlign w:val="superscript"/>
+          <w:lang w:val="pt-PT"/>
+        </w:rPr>
+        <w:t>2</w:t>
+      </w:r>
+      <w:r>
+        <w:rPr>
+          <w:i/>
+          <w:iCs/>
+          <w:sz w:val="24"/>
+          <w:szCs w:val="24"/>
+          <w:lang w:val="pt-PT"/>
+        </w:rPr>
+        <w:t>).</w:t>
+      </w:r>
     </w:p>
     <w:p>
       <w:pPr>
@@ -6629,29 +5812,16 @@
         </w:rPr>
         <w:t xml:space="preserve">: </w:t>
       </w:r>
-      <w:proofErr w:type="gramStart"/>
-      <w:r>
-        <w:rPr>
-          <w:rFonts w:cstheme="minorHAnsi"/>
-          <w:i/>
-          <w:iCs/>
-          <w:sz w:val="24"/>
-          <w:szCs w:val="24"/>
-          <w:lang w:val="pt-PT"/>
-        </w:rPr>
-        <w:t>O(</w:t>
-      </w:r>
-      <w:proofErr w:type="gramEnd"/>
-      <w:r>
-        <w:rPr>
-          <w:rFonts w:cstheme="minorHAnsi"/>
-          <w:i/>
-          <w:iCs/>
-          <w:sz w:val="24"/>
-          <w:szCs w:val="24"/>
-          <w:lang w:val="pt-PT"/>
-        </w:rPr>
-        <w:t>1)</w:t>
+      <w:r>
+        <w:rPr>
+          <w:rFonts w:cstheme="minorHAnsi"/>
+          <w:i/>
+          <w:iCs/>
+          <w:sz w:val="24"/>
+          <w:szCs w:val="24"/>
+          <w:lang w:val="pt-PT"/>
+        </w:rPr>
+        <w:t>O(1)</w:t>
       </w:r>
     </w:p>
     <w:p>
@@ -6690,29 +5860,16 @@
         </w:rPr>
         <w:t xml:space="preserve">: </w:t>
       </w:r>
-      <w:proofErr w:type="gramStart"/>
-      <w:r>
-        <w:rPr>
-          <w:rFonts w:cstheme="minorHAnsi"/>
-          <w:i/>
-          <w:iCs/>
-          <w:sz w:val="24"/>
-          <w:szCs w:val="24"/>
-          <w:lang w:val="pt-PT"/>
-        </w:rPr>
-        <w:t>O(</w:t>
-      </w:r>
-      <w:proofErr w:type="gramEnd"/>
-      <w:r>
-        <w:rPr>
-          <w:rFonts w:cstheme="minorHAnsi"/>
-          <w:i/>
-          <w:iCs/>
-          <w:sz w:val="24"/>
-          <w:szCs w:val="24"/>
-          <w:lang w:val="pt-PT"/>
-        </w:rPr>
-        <w:t>1)</w:t>
+      <w:r>
+        <w:rPr>
+          <w:rFonts w:cstheme="minorHAnsi"/>
+          <w:i/>
+          <w:iCs/>
+          <w:sz w:val="24"/>
+          <w:szCs w:val="24"/>
+          <w:lang w:val="pt-PT"/>
+        </w:rPr>
+        <w:t>O(1)</w:t>
       </w:r>
     </w:p>
     <w:p>
@@ -6837,29 +5994,16 @@
         </w:rPr>
         <w:t xml:space="preserve">: </w:t>
       </w:r>
-      <w:proofErr w:type="gramStart"/>
-      <w:r>
-        <w:rPr>
-          <w:rFonts w:cstheme="minorHAnsi"/>
-          <w:i/>
-          <w:iCs/>
-          <w:sz w:val="24"/>
-          <w:szCs w:val="24"/>
-          <w:lang w:val="pt-PT"/>
-        </w:rPr>
-        <w:t>O(</w:t>
-      </w:r>
-      <w:proofErr w:type="gramEnd"/>
-      <w:r>
-        <w:rPr>
-          <w:rFonts w:cstheme="minorHAnsi"/>
-          <w:i/>
-          <w:iCs/>
-          <w:sz w:val="24"/>
-          <w:szCs w:val="24"/>
-          <w:lang w:val="pt-PT"/>
-        </w:rPr>
-        <w:t>1)</w:t>
+      <w:r>
+        <w:rPr>
+          <w:rFonts w:cstheme="minorHAnsi"/>
+          <w:i/>
+          <w:iCs/>
+          <w:sz w:val="24"/>
+          <w:szCs w:val="24"/>
+          <w:lang w:val="pt-PT"/>
+        </w:rPr>
+        <w:t>O(1)</w:t>
       </w:r>
     </w:p>
     <w:p>
@@ -6898,7 +6042,6 @@
         </w:rPr>
         <w:t xml:space="preserve">: </w:t>
       </w:r>
-      <w:proofErr w:type="gramStart"/>
       <w:r>
         <w:rPr>
           <w:rFonts w:cstheme="minorHAnsi"/>
@@ -6910,7 +6053,6 @@
         </w:rPr>
         <w:t>O(</w:t>
       </w:r>
-      <w:proofErr w:type="gramEnd"/>
       <w:r>
         <w:rPr>
           <w:rFonts w:cstheme="minorHAnsi"/>
@@ -6958,17 +6100,14 @@
           <w:rFonts w:cstheme="minorHAnsi"/>
           <w:sz w:val="24"/>
           <w:szCs w:val="24"/>
-          <w:lang w:val="pt-PT"/>
-        </w:rPr>
-      </w:pPr>
-      <w:proofErr w:type="spellStart"/>
-      <w:proofErr w:type="gramStart"/>
-      <w:r>
-        <w:rPr>
-          <w:rFonts w:cstheme="minorHAnsi"/>
-          <w:sz w:val="24"/>
-          <w:szCs w:val="24"/>
-          <w:lang w:val="pt-PT"/>
+        </w:rPr>
+      </w:pPr>
+      <w:proofErr w:type="spellStart"/>
+      <w:r>
+        <w:rPr>
+          <w:rFonts w:cstheme="minorHAnsi"/>
+          <w:sz w:val="24"/>
+          <w:szCs w:val="24"/>
         </w:rPr>
         <w:t>friendsInCommon</w:t>
       </w:r>
@@ -6978,57 +6117,14 @@
           <w:rFonts w:cstheme="minorHAnsi"/>
           <w:sz w:val="24"/>
           <w:szCs w:val="24"/>
-          <w:lang w:val="pt-PT"/>
-        </w:rPr>
-        <w:t>(</w:t>
-      </w:r>
-      <w:proofErr w:type="spellStart"/>
-      <w:proofErr w:type="gramEnd"/>
-      <w:r>
-        <w:rPr>
-          <w:rFonts w:cstheme="minorHAnsi"/>
-          <w:sz w:val="24"/>
-          <w:szCs w:val="24"/>
-          <w:lang w:val="pt-PT"/>
-        </w:rPr>
-        <w:t>User</w:t>
-      </w:r>
-      <w:proofErr w:type="spellEnd"/>
-      <w:r>
-        <w:rPr>
-          <w:rFonts w:cstheme="minorHAnsi"/>
-          <w:sz w:val="24"/>
-          <w:szCs w:val="24"/>
-          <w:lang w:val="pt-PT"/>
-        </w:rPr>
-        <w:t xml:space="preserve">, </w:t>
-      </w:r>
-      <w:proofErr w:type="spellStart"/>
-      <w:r>
-        <w:rPr>
-          <w:rFonts w:cstheme="minorHAnsi"/>
-          <w:sz w:val="24"/>
-          <w:szCs w:val="24"/>
-          <w:lang w:val="pt-PT"/>
-        </w:rPr>
-        <w:t>User</w:t>
-      </w:r>
-      <w:proofErr w:type="spellEnd"/>
-      <w:r>
-        <w:rPr>
-          <w:rFonts w:cstheme="minorHAnsi"/>
-          <w:sz w:val="24"/>
-          <w:szCs w:val="24"/>
-          <w:lang w:val="pt-PT"/>
-        </w:rPr>
-        <w:t>)</w:t>
-      </w:r>
-      <w:r>
-        <w:rPr>
-          <w:rFonts w:cstheme="minorHAnsi"/>
-          <w:sz w:val="24"/>
-          <w:szCs w:val="24"/>
-          <w:lang w:val="pt-PT"/>
+        </w:rPr>
+        <w:t>(User, User)</w:t>
+      </w:r>
+      <w:r>
+        <w:rPr>
+          <w:rFonts w:cstheme="minorHAnsi"/>
+          <w:sz w:val="24"/>
+          <w:szCs w:val="24"/>
         </w:rPr>
         <w:t xml:space="preserve">: </w:t>
       </w:r>
@@ -7039,7 +6135,6 @@
           <w:iCs/>
           <w:sz w:val="24"/>
           <w:szCs w:val="24"/>
-          <w:lang w:val="pt-PT"/>
         </w:rPr>
         <w:t>O(</w:t>
       </w:r>
@@ -7050,7 +6145,6 @@
           <w:iCs/>
           <w:sz w:val="24"/>
           <w:szCs w:val="24"/>
-          <w:lang w:val="pt-PT"/>
         </w:rPr>
         <w:t>n</w:t>
       </w:r>
@@ -7061,7 +6155,6 @@
           <w:iCs/>
           <w:sz w:val="24"/>
           <w:szCs w:val="24"/>
-          <w:lang w:val="pt-PT"/>
         </w:rPr>
         <w:t>)</w:t>
       </w:r>
@@ -7082,13 +6175,13 @@
         </w:rPr>
       </w:pPr>
       <w:proofErr w:type="spellStart"/>
-      <w:proofErr w:type="gramStart"/>
-      <w:r>
-        <w:rPr>
-          <w:rFonts w:cstheme="minorHAnsi"/>
-          <w:sz w:val="24"/>
-          <w:szCs w:val="24"/>
-        </w:rPr>
+      <w:r>
+        <w:rPr>
+          <w:rFonts w:cstheme="minorHAnsi"/>
+          <w:sz w:val="24"/>
+          <w:szCs w:val="24"/>
+        </w:rPr>
+        <w:lastRenderedPageBreak/>
         <w:t>friendsInCommon</w:t>
       </w:r>
       <w:proofErr w:type="spellEnd"/>
@@ -7098,16 +6191,7 @@
           <w:sz w:val="24"/>
           <w:szCs w:val="24"/>
         </w:rPr>
-        <w:t>(</w:t>
-      </w:r>
-      <w:proofErr w:type="gramEnd"/>
-      <w:r>
-        <w:rPr>
-          <w:rFonts w:cstheme="minorHAnsi"/>
-          <w:sz w:val="24"/>
-          <w:szCs w:val="24"/>
-        </w:rPr>
-        <w:t>List&lt;User&gt;, int)</w:t>
+        <w:t>(List&lt;User&gt;, int)</w:t>
       </w:r>
       <w:r>
         <w:rPr>
@@ -7222,7 +6306,6 @@
           <w:szCs w:val="24"/>
           <w:lang w:val="pt-PT"/>
         </w:rPr>
-        <w:lastRenderedPageBreak/>
         <w:t>getNearestFriends</w:t>
       </w:r>
       <w:proofErr w:type="spellEnd"/>
@@ -7282,27 +6365,15 @@
         </w:rPr>
         <w:t xml:space="preserve">: </w:t>
       </w:r>
-      <w:proofErr w:type="gramStart"/>
-      <w:r>
-        <w:rPr>
-          <w:rFonts w:cstheme="minorHAnsi"/>
-          <w:i/>
-          <w:iCs/>
-          <w:sz w:val="24"/>
-          <w:szCs w:val="24"/>
-        </w:rPr>
-        <w:t>O(</w:t>
-      </w:r>
-      <w:proofErr w:type="gramEnd"/>
-      <w:r>
-        <w:rPr>
-          <w:rFonts w:cstheme="minorHAnsi"/>
-          <w:i/>
-          <w:iCs/>
-          <w:sz w:val="24"/>
-          <w:szCs w:val="24"/>
-        </w:rPr>
-        <w:t>n log(n))</w:t>
+      <w:r>
+        <w:rPr>
+          <w:rFonts w:cstheme="minorHAnsi"/>
+          <w:i/>
+          <w:iCs/>
+          <w:sz w:val="24"/>
+          <w:szCs w:val="24"/>
+        </w:rPr>
+        <w:t>O(n log(n))</w:t>
       </w:r>
     </w:p>
     <w:p>
@@ -7489,7 +6560,6 @@
         </w:rPr>
         <w:t xml:space="preserve">: </w:t>
       </w:r>
-      <w:proofErr w:type="gramStart"/>
       <w:r>
         <w:rPr>
           <w:rFonts w:cstheme="minorHAnsi"/>
@@ -7501,7 +6571,6 @@
         </w:rPr>
         <w:t>O(</w:t>
       </w:r>
-      <w:proofErr w:type="gramEnd"/>
       <w:r>
         <w:rPr>
           <w:rFonts w:cstheme="minorHAnsi"/>
@@ -7550,29 +6619,16 @@
         </w:rPr>
         <w:t xml:space="preserve">: </w:t>
       </w:r>
-      <w:proofErr w:type="gramStart"/>
-      <w:r>
-        <w:rPr>
-          <w:rFonts w:cstheme="minorHAnsi"/>
-          <w:i/>
-          <w:iCs/>
-          <w:sz w:val="24"/>
-          <w:szCs w:val="24"/>
-          <w:lang w:val="pt-PT"/>
-        </w:rPr>
-        <w:t>O(</w:t>
-      </w:r>
-      <w:proofErr w:type="gramEnd"/>
-      <w:r>
-        <w:rPr>
-          <w:rFonts w:cstheme="minorHAnsi"/>
-          <w:i/>
-          <w:iCs/>
-          <w:sz w:val="24"/>
-          <w:szCs w:val="24"/>
-          <w:lang w:val="pt-PT"/>
-        </w:rPr>
-        <w:t>1)</w:t>
+      <w:r>
+        <w:rPr>
+          <w:rFonts w:cstheme="minorHAnsi"/>
+          <w:i/>
+          <w:iCs/>
+          <w:sz w:val="24"/>
+          <w:szCs w:val="24"/>
+          <w:lang w:val="pt-PT"/>
+        </w:rPr>
+        <w:t>O(1)</w:t>
       </w:r>
     </w:p>
     <w:p>
@@ -7918,27 +6974,7 @@
           <w:szCs w:val="24"/>
           <w:lang w:val="pt-PT"/>
         </w:rPr>
-        <w:t xml:space="preserve"> tem complexidade </w:t>
-      </w:r>
-      <w:proofErr w:type="gramStart"/>
-      <w:r>
-        <w:rPr>
-          <w:rFonts w:cstheme="minorHAnsi"/>
-          <w:sz w:val="24"/>
-          <w:szCs w:val="24"/>
-          <w:lang w:val="pt-PT"/>
-        </w:rPr>
-        <w:t>O(</w:t>
-      </w:r>
-      <w:proofErr w:type="gramEnd"/>
-      <w:r>
-        <w:rPr>
-          <w:rFonts w:cstheme="minorHAnsi"/>
-          <w:sz w:val="24"/>
-          <w:szCs w:val="24"/>
-          <w:lang w:val="pt-PT"/>
-        </w:rPr>
-        <w:t>1</w:t>
+        <w:t xml:space="preserve"> tem complexidade O(1</w:t>
       </w:r>
       <w:r>
         <w:rPr>
@@ -8065,7 +7101,40 @@
           <w:szCs w:val="24"/>
           <w:lang w:val="pt-PT"/>
         </w:rPr>
-        <w:t>: O(V)</w:t>
+        <w:t xml:space="preserve">: </w:t>
+      </w:r>
+      <w:r>
+        <w:rPr>
+          <w:rFonts w:cstheme="minorHAnsi"/>
+          <w:i/>
+          <w:iCs/>
+          <w:sz w:val="24"/>
+          <w:szCs w:val="24"/>
+          <w:lang w:val="pt-PT"/>
+        </w:rPr>
+        <w:t>O(</w:t>
+      </w:r>
+      <w:r>
+        <w:rPr>
+          <w:rFonts w:cstheme="minorHAnsi"/>
+          <w:i/>
+          <w:iCs/>
+          <w:sz w:val="24"/>
+          <w:szCs w:val="24"/>
+          <w:lang w:val="pt-PT"/>
+        </w:rPr>
+        <w:t>V+E</w:t>
+      </w:r>
+      <w:r>
+        <w:rPr>
+          <w:rFonts w:cstheme="minorHAnsi"/>
+          <w:i/>
+          <w:iCs/>
+          <w:sz w:val="24"/>
+          <w:szCs w:val="24"/>
+          <w:lang w:val="pt-PT"/>
+        </w:rPr>
+        <w:t>)</w:t>
       </w:r>
     </w:p>
     <w:p>
@@ -8092,17 +7161,50 @@
           <w:szCs w:val="24"/>
           <w:lang w:val="pt-PT"/>
         </w:rPr>
-        <w:t>insertVertex</w:t>
-      </w:r>
-      <w:proofErr w:type="spellEnd"/>
-      <w:r>
-        <w:rPr>
-          <w:rFonts w:cstheme="minorHAnsi"/>
-          <w:sz w:val="24"/>
-          <w:szCs w:val="24"/>
-          <w:lang w:val="pt-PT"/>
-        </w:rPr>
-        <w:t>: O(V)</w:t>
+        <w:t>outgoingEdges</w:t>
+      </w:r>
+      <w:proofErr w:type="spellEnd"/>
+      <w:r>
+        <w:rPr>
+          <w:rFonts w:cstheme="minorHAnsi"/>
+          <w:sz w:val="24"/>
+          <w:szCs w:val="24"/>
+          <w:lang w:val="pt-PT"/>
+        </w:rPr>
+        <w:t xml:space="preserve">: </w:t>
+      </w:r>
+      <w:r>
+        <w:rPr>
+          <w:rFonts w:cstheme="minorHAnsi"/>
+          <w:i/>
+          <w:iCs/>
+          <w:sz w:val="24"/>
+          <w:szCs w:val="24"/>
+          <w:lang w:val="pt-PT"/>
+        </w:rPr>
+        <w:t>O(</w:t>
+      </w:r>
+      <w:r>
+        <w:rPr>
+          <w:rFonts w:cstheme="minorHAnsi"/>
+          <w:i/>
+          <w:iCs/>
+          <w:sz w:val="24"/>
+          <w:szCs w:val="24"/>
+          <w:lang w:val="pt-PT"/>
+        </w:rPr>
+        <w:t>V</w:t>
+      </w:r>
+      <w:r>
+        <w:rPr>
+          <w:rFonts w:cstheme="minorHAnsi"/>
+          <w:i/>
+          <w:iCs/>
+          <w:sz w:val="24"/>
+          <w:szCs w:val="24"/>
+          <w:lang w:val="pt-PT"/>
+        </w:rPr>
+        <w:t>)</w:t>
       </w:r>
     </w:p>
     <w:p>
@@ -8129,17 +7231,50 @@
           <w:szCs w:val="24"/>
           <w:lang w:val="pt-PT"/>
         </w:rPr>
-        <w:t>removeVertex</w:t>
-      </w:r>
-      <w:proofErr w:type="spellEnd"/>
-      <w:r>
-        <w:rPr>
-          <w:rFonts w:cstheme="minorHAnsi"/>
-          <w:sz w:val="24"/>
-          <w:szCs w:val="24"/>
-          <w:lang w:val="pt-PT"/>
-        </w:rPr>
-        <w:t>: O(V)</w:t>
+        <w:t>getAdjacentVertices</w:t>
+      </w:r>
+      <w:proofErr w:type="spellEnd"/>
+      <w:r>
+        <w:rPr>
+          <w:rFonts w:cstheme="minorHAnsi"/>
+          <w:sz w:val="24"/>
+          <w:szCs w:val="24"/>
+          <w:lang w:val="pt-PT"/>
+        </w:rPr>
+        <w:t xml:space="preserve">: </w:t>
+      </w:r>
+      <w:r>
+        <w:rPr>
+          <w:rFonts w:cstheme="minorHAnsi"/>
+          <w:i/>
+          <w:iCs/>
+          <w:sz w:val="24"/>
+          <w:szCs w:val="24"/>
+          <w:lang w:val="pt-PT"/>
+        </w:rPr>
+        <w:t>O(</w:t>
+      </w:r>
+      <w:r>
+        <w:rPr>
+          <w:rFonts w:cstheme="minorHAnsi"/>
+          <w:i/>
+          <w:iCs/>
+          <w:sz w:val="24"/>
+          <w:szCs w:val="24"/>
+          <w:lang w:val="pt-PT"/>
+        </w:rPr>
+        <w:t>V</w:t>
+      </w:r>
+      <w:r>
+        <w:rPr>
+          <w:rFonts w:cstheme="minorHAnsi"/>
+          <w:i/>
+          <w:iCs/>
+          <w:sz w:val="24"/>
+          <w:szCs w:val="24"/>
+          <w:lang w:val="pt-PT"/>
+        </w:rPr>
+        <w:t>)</w:t>
       </w:r>
     </w:p>
     <w:p>
@@ -8166,17 +7301,50 @@
           <w:szCs w:val="24"/>
           <w:lang w:val="pt-PT"/>
         </w:rPr>
-        <w:t>getAdjacentVertices</w:t>
-      </w:r>
-      <w:proofErr w:type="spellEnd"/>
-      <w:r>
-        <w:rPr>
-          <w:rFonts w:cstheme="minorHAnsi"/>
-          <w:sz w:val="24"/>
-          <w:szCs w:val="24"/>
-          <w:lang w:val="pt-PT"/>
-        </w:rPr>
-        <w:t>: O(V)</w:t>
+        <w:t>insertVertex</w:t>
+      </w:r>
+      <w:proofErr w:type="spellEnd"/>
+      <w:r>
+        <w:rPr>
+          <w:rFonts w:cstheme="minorHAnsi"/>
+          <w:sz w:val="24"/>
+          <w:szCs w:val="24"/>
+          <w:lang w:val="pt-PT"/>
+        </w:rPr>
+        <w:t xml:space="preserve">: </w:t>
+      </w:r>
+      <w:r>
+        <w:rPr>
+          <w:rFonts w:cstheme="minorHAnsi"/>
+          <w:i/>
+          <w:iCs/>
+          <w:sz w:val="24"/>
+          <w:szCs w:val="24"/>
+          <w:lang w:val="pt-PT"/>
+        </w:rPr>
+        <w:t>O(</w:t>
+      </w:r>
+      <w:r>
+        <w:rPr>
+          <w:rFonts w:cstheme="minorHAnsi"/>
+          <w:i/>
+          <w:iCs/>
+          <w:sz w:val="24"/>
+          <w:szCs w:val="24"/>
+          <w:lang w:val="pt-PT"/>
+        </w:rPr>
+        <w:t>V</w:t>
+      </w:r>
+      <w:r>
+        <w:rPr>
+          <w:rFonts w:cstheme="minorHAnsi"/>
+          <w:i/>
+          <w:iCs/>
+          <w:sz w:val="24"/>
+          <w:szCs w:val="24"/>
+          <w:lang w:val="pt-PT"/>
+        </w:rPr>
+        <w:t>)</w:t>
       </w:r>
     </w:p>
     <w:p>
@@ -8203,17 +7371,59 @@
           <w:szCs w:val="24"/>
           <w:lang w:val="pt-PT"/>
         </w:rPr>
-        <w:t>isConnected</w:t>
-      </w:r>
-      <w:proofErr w:type="spellEnd"/>
-      <w:r>
-        <w:rPr>
-          <w:rFonts w:cstheme="minorHAnsi"/>
-          <w:sz w:val="24"/>
-          <w:szCs w:val="24"/>
-          <w:lang w:val="pt-PT"/>
-        </w:rPr>
-        <w:t>: O(V)</w:t>
+        <w:t>i</w:t>
+      </w:r>
+      <w:r>
+        <w:rPr>
+          <w:rFonts w:cstheme="minorHAnsi"/>
+          <w:sz w:val="24"/>
+          <w:szCs w:val="24"/>
+          <w:lang w:val="pt-PT"/>
+        </w:rPr>
+        <w:t>nsertEdge</w:t>
+      </w:r>
+      <w:proofErr w:type="spellEnd"/>
+      <w:r>
+        <w:rPr>
+          <w:rFonts w:cstheme="minorHAnsi"/>
+          <w:sz w:val="24"/>
+          <w:szCs w:val="24"/>
+          <w:lang w:val="pt-PT"/>
+        </w:rPr>
+        <w:t xml:space="preserve">: </w:t>
+      </w:r>
+      <w:r>
+        <w:rPr>
+          <w:rFonts w:cstheme="minorHAnsi"/>
+          <w:i/>
+          <w:iCs/>
+          <w:sz w:val="24"/>
+          <w:szCs w:val="24"/>
+          <w:lang w:val="pt-PT"/>
+        </w:rPr>
+        <w:t>O(</w:t>
+      </w:r>
+      <w:r>
+        <w:rPr>
+          <w:rFonts w:cstheme="minorHAnsi"/>
+          <w:i/>
+          <w:iCs/>
+          <w:sz w:val="24"/>
+          <w:szCs w:val="24"/>
+          <w:lang w:val="pt-PT"/>
+        </w:rPr>
+        <w:t>1</w:t>
+      </w:r>
+      <w:r>
+        <w:rPr>
+          <w:rFonts w:cstheme="minorHAnsi"/>
+          <w:i/>
+          <w:iCs/>
+          <w:sz w:val="24"/>
+          <w:szCs w:val="24"/>
+          <w:lang w:val="pt-PT"/>
+        </w:rPr>
+        <w:t>)</w:t>
       </w:r>
     </w:p>
     <w:p>
@@ -8240,17 +7450,50 @@
           <w:szCs w:val="24"/>
           <w:lang w:val="pt-PT"/>
         </w:rPr>
-        <w:t>longestPath</w:t>
-      </w:r>
-      <w:proofErr w:type="spellEnd"/>
-      <w:r>
-        <w:rPr>
-          <w:rFonts w:cstheme="minorHAnsi"/>
-          <w:sz w:val="24"/>
-          <w:szCs w:val="24"/>
-          <w:lang w:val="pt-PT"/>
-        </w:rPr>
-        <w:t>: O(V)</w:t>
+        <w:t>removeVertex</w:t>
+      </w:r>
+      <w:proofErr w:type="spellEnd"/>
+      <w:r>
+        <w:rPr>
+          <w:rFonts w:cstheme="minorHAnsi"/>
+          <w:sz w:val="24"/>
+          <w:szCs w:val="24"/>
+          <w:lang w:val="pt-PT"/>
+        </w:rPr>
+        <w:t xml:space="preserve">: </w:t>
+      </w:r>
+      <w:r>
+        <w:rPr>
+          <w:rFonts w:cstheme="minorHAnsi"/>
+          <w:i/>
+          <w:iCs/>
+          <w:sz w:val="24"/>
+          <w:szCs w:val="24"/>
+          <w:lang w:val="pt-PT"/>
+        </w:rPr>
+        <w:t>O(</w:t>
+      </w:r>
+      <w:r>
+        <w:rPr>
+          <w:rFonts w:cstheme="minorHAnsi"/>
+          <w:i/>
+          <w:iCs/>
+          <w:sz w:val="24"/>
+          <w:szCs w:val="24"/>
+          <w:lang w:val="pt-PT"/>
+        </w:rPr>
+        <w:t>1</w:t>
+      </w:r>
+      <w:r>
+        <w:rPr>
+          <w:rFonts w:cstheme="minorHAnsi"/>
+          <w:i/>
+          <w:iCs/>
+          <w:sz w:val="24"/>
+          <w:szCs w:val="24"/>
+          <w:lang w:val="pt-PT"/>
+        </w:rPr>
+        <w:t>)</w:t>
       </w:r>
     </w:p>
     <w:p>
@@ -8277,17 +7520,50 @@
           <w:szCs w:val="24"/>
           <w:lang w:val="pt-PT"/>
         </w:rPr>
-        <w:t>breadthFirstSearch</w:t>
-      </w:r>
-      <w:proofErr w:type="spellEnd"/>
-      <w:r>
-        <w:rPr>
-          <w:rFonts w:cstheme="minorHAnsi"/>
-          <w:sz w:val="24"/>
-          <w:szCs w:val="24"/>
-          <w:lang w:val="pt-PT"/>
-        </w:rPr>
-        <w:t>: O(V)</w:t>
+        <w:t>isConnected</w:t>
+      </w:r>
+      <w:proofErr w:type="spellEnd"/>
+      <w:r>
+        <w:rPr>
+          <w:rFonts w:cstheme="minorHAnsi"/>
+          <w:sz w:val="24"/>
+          <w:szCs w:val="24"/>
+          <w:lang w:val="pt-PT"/>
+        </w:rPr>
+        <w:t xml:space="preserve">: </w:t>
+      </w:r>
+      <w:r>
+        <w:rPr>
+          <w:rFonts w:cstheme="minorHAnsi"/>
+          <w:i/>
+          <w:iCs/>
+          <w:sz w:val="24"/>
+          <w:szCs w:val="24"/>
+          <w:lang w:val="pt-PT"/>
+        </w:rPr>
+        <w:t>O(</w:t>
+      </w:r>
+      <w:r>
+        <w:rPr>
+          <w:rFonts w:cstheme="minorHAnsi"/>
+          <w:i/>
+          <w:iCs/>
+          <w:sz w:val="24"/>
+          <w:szCs w:val="24"/>
+          <w:lang w:val="pt-PT"/>
+        </w:rPr>
+        <w:t>V</w:t>
+      </w:r>
+      <w:r>
+        <w:rPr>
+          <w:rFonts w:cstheme="minorHAnsi"/>
+          <w:i/>
+          <w:iCs/>
+          <w:sz w:val="24"/>
+          <w:szCs w:val="24"/>
+          <w:lang w:val="pt-PT"/>
+        </w:rPr>
+        <w:t>)</w:t>
       </w:r>
     </w:p>
     <w:p>
@@ -8314,17 +7590,59 @@
           <w:szCs w:val="24"/>
           <w:lang w:val="pt-PT"/>
         </w:rPr>
-        <w:t>searchByLayers</w:t>
-      </w:r>
-      <w:proofErr w:type="spellEnd"/>
-      <w:r>
-        <w:rPr>
-          <w:rFonts w:cstheme="minorHAnsi"/>
-          <w:sz w:val="24"/>
-          <w:szCs w:val="24"/>
-          <w:lang w:val="pt-PT"/>
-        </w:rPr>
-        <w:t>: O(V)</w:t>
+        <w:t>shortest</w:t>
+      </w:r>
+      <w:r>
+        <w:rPr>
+          <w:rFonts w:cstheme="minorHAnsi"/>
+          <w:sz w:val="24"/>
+          <w:szCs w:val="24"/>
+          <w:lang w:val="pt-PT"/>
+        </w:rPr>
+        <w:t>Path</w:t>
+      </w:r>
+      <w:proofErr w:type="spellEnd"/>
+      <w:r>
+        <w:rPr>
+          <w:rFonts w:cstheme="minorHAnsi"/>
+          <w:sz w:val="24"/>
+          <w:szCs w:val="24"/>
+          <w:lang w:val="pt-PT"/>
+        </w:rPr>
+        <w:t xml:space="preserve">: </w:t>
+      </w:r>
+      <w:r>
+        <w:rPr>
+          <w:rFonts w:cstheme="minorHAnsi"/>
+          <w:i/>
+          <w:iCs/>
+          <w:sz w:val="24"/>
+          <w:szCs w:val="24"/>
+          <w:lang w:val="pt-PT"/>
+        </w:rPr>
+        <w:t>O(</w:t>
+      </w:r>
+      <w:r>
+        <w:rPr>
+          <w:rFonts w:cstheme="minorHAnsi"/>
+          <w:i/>
+          <w:iCs/>
+          <w:sz w:val="24"/>
+          <w:szCs w:val="24"/>
+          <w:lang w:val="pt-PT"/>
+        </w:rPr>
+        <w:t>V</w:t>
+      </w:r>
+      <w:r>
+        <w:rPr>
+          <w:rFonts w:cstheme="minorHAnsi"/>
+          <w:i/>
+          <w:iCs/>
+          <w:sz w:val="24"/>
+          <w:szCs w:val="24"/>
+          <w:lang w:val="pt-PT"/>
+        </w:rPr>
+        <w:t>)</w:t>
       </w:r>
     </w:p>
     <w:p>
@@ -8351,17 +7669,50 @@
           <w:szCs w:val="24"/>
           <w:lang w:val="pt-PT"/>
         </w:rPr>
-        <w:t>shortestPath</w:t>
-      </w:r>
-      <w:proofErr w:type="spellEnd"/>
-      <w:r>
-        <w:rPr>
-          <w:rFonts w:cstheme="minorHAnsi"/>
-          <w:sz w:val="24"/>
-          <w:szCs w:val="24"/>
-          <w:lang w:val="pt-PT"/>
-        </w:rPr>
-        <w:t>: O(V)</w:t>
+        <w:t>breadthFirstSearch</w:t>
+      </w:r>
+      <w:proofErr w:type="spellEnd"/>
+      <w:r>
+        <w:rPr>
+          <w:rFonts w:cstheme="minorHAnsi"/>
+          <w:sz w:val="24"/>
+          <w:szCs w:val="24"/>
+          <w:lang w:val="pt-PT"/>
+        </w:rPr>
+        <w:t xml:space="preserve">: </w:t>
+      </w:r>
+      <w:r>
+        <w:rPr>
+          <w:rFonts w:cstheme="minorHAnsi"/>
+          <w:i/>
+          <w:iCs/>
+          <w:sz w:val="24"/>
+          <w:szCs w:val="24"/>
+          <w:lang w:val="pt-PT"/>
+        </w:rPr>
+        <w:t>O(</w:t>
+      </w:r>
+      <w:r>
+        <w:rPr>
+          <w:rFonts w:cstheme="minorHAnsi"/>
+          <w:i/>
+          <w:iCs/>
+          <w:sz w:val="24"/>
+          <w:szCs w:val="24"/>
+          <w:lang w:val="pt-PT"/>
+        </w:rPr>
+        <w:t>V+E</w:t>
+      </w:r>
+      <w:r>
+        <w:rPr>
+          <w:rFonts w:cstheme="minorHAnsi"/>
+          <w:i/>
+          <w:iCs/>
+          <w:sz w:val="24"/>
+          <w:szCs w:val="24"/>
+          <w:lang w:val="pt-PT"/>
+        </w:rPr>
+        <w:t>)</w:t>
       </w:r>
     </w:p>
     <w:p>
@@ -8388,21 +7739,59 @@
           <w:szCs w:val="24"/>
           <w:lang w:val="pt-PT"/>
         </w:rPr>
-        <w:t>shortestDistance</w:t>
-      </w:r>
-      <w:proofErr w:type="spellEnd"/>
-      <w:r>
-        <w:rPr>
-          <w:rFonts w:cstheme="minorHAnsi"/>
-          <w:sz w:val="24"/>
-          <w:szCs w:val="24"/>
-          <w:lang w:val="pt-PT"/>
-        </w:rPr>
-        <w:t>: O(V)</w:t>
+        <w:t>searchByLayers</w:t>
+      </w:r>
+      <w:proofErr w:type="spellEnd"/>
+      <w:r>
+        <w:rPr>
+          <w:rFonts w:cstheme="minorHAnsi"/>
+          <w:sz w:val="24"/>
+          <w:szCs w:val="24"/>
+          <w:lang w:val="pt-PT"/>
+        </w:rPr>
+        <w:t xml:space="preserve">: </w:t>
+      </w:r>
+      <w:r>
+        <w:rPr>
+          <w:rFonts w:cstheme="minorHAnsi"/>
+          <w:i/>
+          <w:iCs/>
+          <w:sz w:val="24"/>
+          <w:szCs w:val="24"/>
+          <w:lang w:val="pt-PT"/>
+        </w:rPr>
+        <w:t>O(</w:t>
+      </w:r>
+      <w:r>
+        <w:rPr>
+          <w:rFonts w:cstheme="minorHAnsi"/>
+          <w:i/>
+          <w:iCs/>
+          <w:sz w:val="24"/>
+          <w:szCs w:val="24"/>
+          <w:lang w:val="pt-PT"/>
+        </w:rPr>
+        <w:t>V</w:t>
+      </w:r>
+      <w:r>
+        <w:rPr>
+          <w:rFonts w:cstheme="minorHAnsi"/>
+          <w:i/>
+          <w:iCs/>
+          <w:sz w:val="24"/>
+          <w:szCs w:val="24"/>
+          <w:lang w:val="pt-PT"/>
+        </w:rPr>
+        <w:t>)</w:t>
       </w:r>
     </w:p>
     <w:p>
       <w:pPr>
+        <w:pStyle w:val="PargrafodaLista"/>
+        <w:numPr>
+          <w:ilvl w:val="0"/>
+          <w:numId w:val="7"/>
+        </w:numPr>
         <w:spacing w:line="360" w:lineRule="auto"/>
         <w:jc w:val="both"/>
         <w:rPr>
@@ -8412,34 +7801,448 @@
           <w:lang w:val="pt-PT"/>
         </w:rPr>
       </w:pPr>
-      <w:r>
-        <w:rPr>
-          <w:rFonts w:cstheme="minorHAnsi"/>
-          <w:sz w:val="24"/>
-          <w:szCs w:val="24"/>
-          <w:lang w:val="pt-PT"/>
-        </w:rPr>
-        <w:t xml:space="preserve">Todos os outros algoritmos não mencionados são de complexidade </w:t>
-      </w:r>
-      <w:proofErr w:type="gramStart"/>
-      <w:r>
-        <w:rPr>
-          <w:rFonts w:cstheme="minorHAnsi"/>
+      <w:proofErr w:type="spellStart"/>
+      <w:r>
+        <w:rPr>
+          <w:rFonts w:cstheme="minorHAnsi"/>
+          <w:sz w:val="24"/>
+          <w:szCs w:val="24"/>
+          <w:lang w:val="pt-PT"/>
+        </w:rPr>
+        <w:t>depthFirstSearch</w:t>
+      </w:r>
+      <w:proofErr w:type="spellEnd"/>
+      <w:r>
+        <w:rPr>
+          <w:rFonts w:cstheme="minorHAnsi"/>
+          <w:sz w:val="24"/>
+          <w:szCs w:val="24"/>
+          <w:lang w:val="pt-PT"/>
+        </w:rPr>
+        <w:t xml:space="preserve">: </w:t>
+      </w:r>
+      <w:r>
+        <w:rPr>
+          <w:rFonts w:cstheme="minorHAnsi"/>
+          <w:i/>
+          <w:iCs/>
           <w:sz w:val="24"/>
           <w:szCs w:val="24"/>
           <w:lang w:val="pt-PT"/>
         </w:rPr>
         <w:t>O(</w:t>
       </w:r>
-      <w:proofErr w:type="gramEnd"/>
-      <w:r>
-        <w:rPr>
-          <w:rFonts w:cstheme="minorHAnsi"/>
-          <w:sz w:val="24"/>
-          <w:szCs w:val="24"/>
-          <w:lang w:val="pt-PT"/>
-        </w:rPr>
-        <w:t>1).</w:t>
+      <w:r>
+        <w:rPr>
+          <w:rFonts w:cstheme="minorHAnsi"/>
+          <w:i/>
+          <w:iCs/>
+          <w:sz w:val="24"/>
+          <w:szCs w:val="24"/>
+          <w:lang w:val="pt-PT"/>
+        </w:rPr>
+        <w:t>V+E</w:t>
+      </w:r>
+      <w:r>
+        <w:rPr>
+          <w:rFonts w:cstheme="minorHAnsi"/>
+          <w:i/>
+          <w:iCs/>
+          <w:sz w:val="24"/>
+          <w:szCs w:val="24"/>
+          <w:lang w:val="pt-PT"/>
+        </w:rPr>
+        <w:t>)</w:t>
+      </w:r>
+    </w:p>
+    <w:p>
+      <w:pPr>
+        <w:pStyle w:val="PargrafodaLista"/>
+        <w:numPr>
+          <w:ilvl w:val="0"/>
+          <w:numId w:val="7"/>
+        </w:numPr>
+        <w:spacing w:line="360" w:lineRule="auto"/>
+        <w:jc w:val="both"/>
+        <w:rPr>
+          <w:rFonts w:cstheme="minorHAnsi"/>
+          <w:sz w:val="24"/>
+          <w:szCs w:val="24"/>
+          <w:lang w:val="pt-PT"/>
+        </w:rPr>
+      </w:pPr>
+      <w:proofErr w:type="spellStart"/>
+      <w:r>
+        <w:rPr>
+          <w:rFonts w:cstheme="minorHAnsi"/>
+          <w:sz w:val="24"/>
+          <w:szCs w:val="24"/>
+          <w:lang w:val="pt-PT"/>
+        </w:rPr>
+        <w:t>allPaths</w:t>
+      </w:r>
+      <w:proofErr w:type="spellEnd"/>
+      <w:r>
+        <w:rPr>
+          <w:rFonts w:cstheme="minorHAnsi"/>
+          <w:sz w:val="24"/>
+          <w:szCs w:val="24"/>
+          <w:lang w:val="pt-PT"/>
+        </w:rPr>
+        <w:t xml:space="preserve">: </w:t>
+      </w:r>
+      <w:r>
+        <w:rPr>
+          <w:rFonts w:cstheme="minorHAnsi"/>
+          <w:i/>
+          <w:iCs/>
+          <w:sz w:val="24"/>
+          <w:szCs w:val="24"/>
+          <w:lang w:val="pt-PT"/>
+        </w:rPr>
+        <w:t>O(</w:t>
+      </w:r>
+      <w:r>
+        <w:rPr>
+          <w:rFonts w:cstheme="minorHAnsi"/>
+          <w:i/>
+          <w:iCs/>
+          <w:sz w:val="24"/>
+          <w:szCs w:val="24"/>
+          <w:lang w:val="pt-PT"/>
+        </w:rPr>
+        <w:t>V</w:t>
+      </w:r>
+      <w:r>
+        <w:rPr>
+          <w:rFonts w:cstheme="minorHAnsi"/>
+          <w:i/>
+          <w:iCs/>
+          <w:sz w:val="24"/>
+          <w:szCs w:val="24"/>
+          <w:vertAlign w:val="superscript"/>
+          <w:lang w:val="pt-PT"/>
+        </w:rPr>
+        <w:t>2</w:t>
+      </w:r>
+      <w:r>
+        <w:rPr>
+          <w:rFonts w:cstheme="minorHAnsi"/>
+          <w:i/>
+          <w:iCs/>
+          <w:sz w:val="24"/>
+          <w:szCs w:val="24"/>
+          <w:lang w:val="pt-PT"/>
+        </w:rPr>
+        <w:t xml:space="preserve"> * V!</w:t>
+      </w:r>
+      <w:r>
+        <w:rPr>
+          <w:rFonts w:cstheme="minorHAnsi"/>
+          <w:i/>
+          <w:iCs/>
+          <w:sz w:val="24"/>
+          <w:szCs w:val="24"/>
+          <w:lang w:val="pt-PT"/>
+        </w:rPr>
+        <w:t>)</w:t>
+      </w:r>
+    </w:p>
+    <w:p>
+      <w:pPr>
+        <w:pStyle w:val="PargrafodaLista"/>
+        <w:numPr>
+          <w:ilvl w:val="0"/>
+          <w:numId w:val="7"/>
+        </w:numPr>
+        <w:spacing w:line="360" w:lineRule="auto"/>
+        <w:jc w:val="both"/>
+        <w:rPr>
+          <w:rFonts w:cstheme="minorHAnsi"/>
+          <w:sz w:val="24"/>
+          <w:szCs w:val="24"/>
+          <w:lang w:val="pt-PT"/>
+        </w:rPr>
+      </w:pPr>
+      <w:proofErr w:type="spellStart"/>
+      <w:r>
+        <w:rPr>
+          <w:rFonts w:cstheme="minorHAnsi"/>
+          <w:sz w:val="24"/>
+          <w:szCs w:val="24"/>
+          <w:lang w:val="pt-PT"/>
+        </w:rPr>
+        <w:t>getPathAcrossAllVertices</w:t>
+      </w:r>
+      <w:proofErr w:type="spellEnd"/>
+      <w:r>
+        <w:rPr>
+          <w:rFonts w:cstheme="minorHAnsi"/>
+          <w:sz w:val="24"/>
+          <w:szCs w:val="24"/>
+          <w:lang w:val="pt-PT"/>
+        </w:rPr>
+        <w:t xml:space="preserve">: </w:t>
+      </w:r>
+      <w:r>
+        <w:rPr>
+          <w:rFonts w:cstheme="minorHAnsi"/>
+          <w:i/>
+          <w:iCs/>
+          <w:sz w:val="24"/>
+          <w:szCs w:val="24"/>
+          <w:lang w:val="pt-PT"/>
+        </w:rPr>
+        <w:t>O(</w:t>
+      </w:r>
+      <w:r>
+        <w:rPr>
+          <w:rFonts w:cstheme="minorHAnsi"/>
+          <w:i/>
+          <w:iCs/>
+          <w:sz w:val="24"/>
+          <w:szCs w:val="24"/>
+          <w:lang w:val="pt-PT"/>
+        </w:rPr>
+        <w:t>V</w:t>
+      </w:r>
+      <w:r>
+        <w:rPr>
+          <w:rFonts w:cstheme="minorHAnsi"/>
+          <w:i/>
+          <w:iCs/>
+          <w:sz w:val="24"/>
+          <w:szCs w:val="24"/>
+          <w:vertAlign w:val="superscript"/>
+          <w:lang w:val="pt-PT"/>
+        </w:rPr>
+        <w:t>2</w:t>
+      </w:r>
+      <w:r>
+        <w:rPr>
+          <w:rFonts w:cstheme="minorHAnsi"/>
+          <w:i/>
+          <w:iCs/>
+          <w:sz w:val="24"/>
+          <w:szCs w:val="24"/>
+          <w:lang w:val="pt-PT"/>
+        </w:rPr>
+        <w:t>)</w:t>
+      </w:r>
+    </w:p>
+    <w:p>
+      <w:pPr>
+        <w:pStyle w:val="PargrafodaLista"/>
+        <w:numPr>
+          <w:ilvl w:val="0"/>
+          <w:numId w:val="7"/>
+        </w:numPr>
+        <w:spacing w:line="360" w:lineRule="auto"/>
+        <w:jc w:val="both"/>
+        <w:rPr>
+          <w:rFonts w:cstheme="minorHAnsi"/>
+          <w:sz w:val="24"/>
+          <w:szCs w:val="24"/>
+          <w:lang w:val="pt-PT"/>
+        </w:rPr>
+      </w:pPr>
+      <w:proofErr w:type="spellStart"/>
+      <w:r>
+        <w:rPr>
+          <w:rFonts w:cstheme="minorHAnsi"/>
+          <w:sz w:val="24"/>
+          <w:szCs w:val="24"/>
+          <w:lang w:val="pt-PT"/>
+        </w:rPr>
+        <w:t>longestPath</w:t>
+      </w:r>
+      <w:proofErr w:type="spellEnd"/>
+      <w:r>
+        <w:rPr>
+          <w:rFonts w:cstheme="minorHAnsi"/>
+          <w:sz w:val="24"/>
+          <w:szCs w:val="24"/>
+          <w:lang w:val="pt-PT"/>
+        </w:rPr>
+        <w:t xml:space="preserve">: </w:t>
+      </w:r>
+      <w:r>
+        <w:rPr>
+          <w:rFonts w:cstheme="minorHAnsi"/>
+          <w:i/>
+          <w:iCs/>
+          <w:sz w:val="24"/>
+          <w:szCs w:val="24"/>
+          <w:lang w:val="pt-PT"/>
+        </w:rPr>
+        <w:t>O(</w:t>
+      </w:r>
+      <w:r>
+        <w:rPr>
+          <w:rFonts w:cstheme="minorHAnsi"/>
+          <w:i/>
+          <w:iCs/>
+          <w:sz w:val="24"/>
+          <w:szCs w:val="24"/>
+          <w:lang w:val="pt-PT"/>
+        </w:rPr>
+        <w:t>V</w:t>
+      </w:r>
+      <w:r>
+        <w:rPr>
+          <w:rFonts w:cstheme="minorHAnsi"/>
+          <w:i/>
+          <w:iCs/>
+          <w:sz w:val="24"/>
+          <w:szCs w:val="24"/>
+          <w:lang w:val="pt-PT"/>
+        </w:rPr>
+        <w:t>)</w:t>
+      </w:r>
+    </w:p>
+    <w:p>
+      <w:pPr>
+        <w:pStyle w:val="PargrafodaLista"/>
+        <w:numPr>
+          <w:ilvl w:val="0"/>
+          <w:numId w:val="7"/>
+        </w:numPr>
+        <w:spacing w:line="360" w:lineRule="auto"/>
+        <w:jc w:val="both"/>
+        <w:rPr>
+          <w:rFonts w:cstheme="minorHAnsi"/>
+          <w:sz w:val="24"/>
+          <w:szCs w:val="24"/>
+          <w:lang w:val="pt-PT"/>
+        </w:rPr>
+      </w:pPr>
+      <w:proofErr w:type="spellStart"/>
+      <w:r>
+        <w:rPr>
+          <w:rFonts w:cstheme="minorHAnsi"/>
+          <w:sz w:val="24"/>
+          <w:szCs w:val="24"/>
+          <w:lang w:val="pt-PT"/>
+        </w:rPr>
+        <w:lastRenderedPageBreak/>
+        <w:t>pathLength</w:t>
+      </w:r>
+      <w:proofErr w:type="spellEnd"/>
+      <w:r>
+        <w:rPr>
+          <w:rFonts w:cstheme="minorHAnsi"/>
+          <w:sz w:val="24"/>
+          <w:szCs w:val="24"/>
+          <w:lang w:val="pt-PT"/>
+        </w:rPr>
+        <w:t xml:space="preserve">: </w:t>
+      </w:r>
+      <w:r>
+        <w:rPr>
+          <w:rFonts w:cstheme="minorHAnsi"/>
+          <w:i/>
+          <w:iCs/>
+          <w:sz w:val="24"/>
+          <w:szCs w:val="24"/>
+          <w:lang w:val="pt-PT"/>
+        </w:rPr>
+        <w:t>O(</w:t>
+      </w:r>
+      <w:r>
+        <w:rPr>
+          <w:rFonts w:cstheme="minorHAnsi"/>
+          <w:i/>
+          <w:iCs/>
+          <w:sz w:val="24"/>
+          <w:szCs w:val="24"/>
+          <w:lang w:val="pt-PT"/>
+        </w:rPr>
+        <w:t>V+E</w:t>
+      </w:r>
+      <w:r>
+        <w:rPr>
+          <w:rFonts w:cstheme="minorHAnsi"/>
+          <w:i/>
+          <w:iCs/>
+          <w:sz w:val="24"/>
+          <w:szCs w:val="24"/>
+          <w:lang w:val="pt-PT"/>
+        </w:rPr>
+        <w:t>)</w:t>
+      </w:r>
+    </w:p>
+    <w:p>
+      <w:pPr>
+        <w:spacing w:line="360" w:lineRule="auto"/>
+        <w:jc w:val="both"/>
+        <w:rPr>
+          <w:rFonts w:cstheme="minorHAnsi"/>
+          <w:sz w:val="24"/>
+          <w:szCs w:val="24"/>
+          <w:lang w:val="pt-PT"/>
+        </w:rPr>
+      </w:pPr>
+      <w:r>
+        <w:rPr>
+          <w:rFonts w:cstheme="minorHAnsi"/>
+          <w:sz w:val="24"/>
+          <w:szCs w:val="24"/>
+          <w:lang w:val="pt-PT"/>
+        </w:rPr>
+        <w:t>Todos os outros algoritmos não mencionados são de complexidade</w:t>
+      </w:r>
+      <w:r>
+        <w:rPr>
+          <w:rFonts w:cstheme="minorHAnsi"/>
+          <w:i/>
+          <w:iCs/>
+          <w:sz w:val="24"/>
+          <w:szCs w:val="24"/>
+          <w:lang w:val="pt-PT"/>
+        </w:rPr>
+        <w:t xml:space="preserve"> </w:t>
+      </w:r>
+      <w:r>
+        <w:rPr>
+          <w:rFonts w:cstheme="minorHAnsi"/>
+          <w:i/>
+          <w:iCs/>
+          <w:sz w:val="24"/>
+          <w:szCs w:val="24"/>
+          <w:lang w:val="pt-PT"/>
+        </w:rPr>
+        <w:t>O(</w:t>
+      </w:r>
+      <w:r>
+        <w:rPr>
+          <w:rFonts w:cstheme="minorHAnsi"/>
+          <w:i/>
+          <w:iCs/>
+          <w:sz w:val="24"/>
+          <w:szCs w:val="24"/>
+          <w:lang w:val="pt-PT"/>
+        </w:rPr>
+        <w:t>1</w:t>
+      </w:r>
+      <w:r>
+        <w:rPr>
+          <w:rFonts w:cstheme="minorHAnsi"/>
+          <w:i/>
+          <w:iCs/>
+          <w:sz w:val="24"/>
+          <w:szCs w:val="24"/>
+          <w:lang w:val="pt-PT"/>
+        </w:rPr>
+        <w:t>)</w:t>
+      </w:r>
+      <w:r>
+        <w:rPr>
+          <w:rFonts w:cstheme="minorHAnsi"/>
+          <w:sz w:val="24"/>
+          <w:szCs w:val="24"/>
+          <w:lang w:val="pt-PT"/>
+        </w:rPr>
+        <w:t>.</w:t>
       </w:r>
     </w:p>
     <w:p>
@@ -8491,190 +8294,63 @@
           <w:szCs w:val="24"/>
           <w:lang w:val="pt-PT"/>
         </w:rPr>
-        <w:t xml:space="preserve">ficamos a conhecer de forma mais aprofundada as ferramentas da </w:t>
-      </w:r>
-      <w:r>
-        <w:rPr>
-          <w:rFonts w:cstheme="minorHAnsi"/>
-          <w:i/>
-          <w:iCs/>
-          <w:sz w:val="24"/>
-          <w:szCs w:val="24"/>
-          <w:lang w:val="pt-PT"/>
-        </w:rPr>
-        <w:t xml:space="preserve">Java </w:t>
-      </w:r>
-      <w:proofErr w:type="spellStart"/>
-      <w:r>
-        <w:rPr>
-          <w:rFonts w:cstheme="minorHAnsi"/>
-          <w:i/>
-          <w:iCs/>
-          <w:sz w:val="24"/>
-          <w:szCs w:val="24"/>
-          <w:lang w:val="pt-PT"/>
-        </w:rPr>
-        <w:t>Collections</w:t>
-      </w:r>
-      <w:proofErr w:type="spellEnd"/>
-      <w:r>
-        <w:rPr>
-          <w:rFonts w:cstheme="minorHAnsi"/>
-          <w:i/>
-          <w:iCs/>
-          <w:sz w:val="24"/>
-          <w:szCs w:val="24"/>
-          <w:lang w:val="pt-PT"/>
-        </w:rPr>
-        <w:t xml:space="preserve"> Framework</w:t>
-      </w:r>
-      <w:r>
-        <w:rPr>
-          <w:rFonts w:cstheme="minorHAnsi"/>
-          <w:sz w:val="24"/>
-          <w:szCs w:val="24"/>
-          <w:lang w:val="pt-PT"/>
-        </w:rPr>
-        <w:t>, aplicando esses conhecimento</w:t>
-      </w:r>
-      <w:r>
-        <w:rPr>
-          <w:rFonts w:cstheme="minorHAnsi"/>
-          <w:sz w:val="24"/>
-          <w:szCs w:val="24"/>
-          <w:lang w:val="pt-PT"/>
-        </w:rPr>
-        <w:t>s</w:t>
-      </w:r>
-      <w:r>
-        <w:rPr>
-          <w:rFonts w:cstheme="minorHAnsi"/>
-          <w:sz w:val="24"/>
-          <w:szCs w:val="24"/>
-          <w:lang w:val="pt-PT"/>
-        </w:rPr>
-        <w:t xml:space="preserve"> através do uso de </w:t>
-      </w:r>
-      <w:proofErr w:type="spellStart"/>
-      <w:r>
-        <w:rPr>
-          <w:rFonts w:cstheme="minorHAnsi"/>
-          <w:i/>
-          <w:iCs/>
-          <w:sz w:val="24"/>
-          <w:szCs w:val="24"/>
-          <w:lang w:val="pt-PT"/>
-        </w:rPr>
-        <w:t>Maps</w:t>
-      </w:r>
-      <w:proofErr w:type="spellEnd"/>
-      <w:r>
-        <w:rPr>
-          <w:rFonts w:cstheme="minorHAnsi"/>
-          <w:sz w:val="24"/>
-          <w:szCs w:val="24"/>
-          <w:lang w:val="pt-PT"/>
-        </w:rPr>
-        <w:t xml:space="preserve"> e indexação </w:t>
-      </w:r>
-      <w:proofErr w:type="spellStart"/>
-      <w:r>
-        <w:rPr>
-          <w:rFonts w:cstheme="minorHAnsi"/>
-          <w:i/>
-          <w:iCs/>
-          <w:sz w:val="24"/>
-          <w:szCs w:val="24"/>
-          <w:lang w:val="pt-PT"/>
-        </w:rPr>
-        <w:t>Key</w:t>
-      </w:r>
-      <w:proofErr w:type="spellEnd"/>
-      <w:r>
-        <w:rPr>
-          <w:rFonts w:cstheme="minorHAnsi"/>
-          <w:i/>
-          <w:iCs/>
-          <w:sz w:val="24"/>
-          <w:szCs w:val="24"/>
-          <w:lang w:val="pt-PT"/>
-        </w:rPr>
-        <w:t xml:space="preserve"> -&gt; </w:t>
-      </w:r>
-      <w:proofErr w:type="spellStart"/>
-      <w:r>
-        <w:rPr>
-          <w:rFonts w:cstheme="minorHAnsi"/>
-          <w:i/>
-          <w:iCs/>
-          <w:sz w:val="24"/>
-          <w:szCs w:val="24"/>
-          <w:lang w:val="pt-PT"/>
-        </w:rPr>
-        <w:t>Value</w:t>
-      </w:r>
-      <w:proofErr w:type="spellEnd"/>
-      <w:r>
-        <w:rPr>
-          <w:rFonts w:cstheme="minorHAnsi"/>
-          <w:sz w:val="24"/>
-          <w:szCs w:val="24"/>
-          <w:lang w:val="pt-PT"/>
-        </w:rPr>
-        <w:t xml:space="preserve"> para tornar pesquisas mais eficientes, assim como o uso de </w:t>
-      </w:r>
-      <w:proofErr w:type="spellStart"/>
-      <w:r>
-        <w:rPr>
-          <w:rFonts w:cstheme="minorHAnsi"/>
-          <w:i/>
-          <w:iCs/>
-          <w:sz w:val="24"/>
-          <w:szCs w:val="24"/>
-          <w:lang w:val="pt-PT"/>
-        </w:rPr>
-        <w:t>TreeMaps</w:t>
-      </w:r>
-      <w:proofErr w:type="spellEnd"/>
-      <w:r>
-        <w:rPr>
-          <w:rFonts w:cstheme="minorHAnsi"/>
-          <w:sz w:val="24"/>
-          <w:szCs w:val="24"/>
-          <w:lang w:val="pt-PT"/>
-        </w:rPr>
-        <w:t xml:space="preserve"> e </w:t>
-      </w:r>
-      <w:r>
-        <w:rPr>
-          <w:rFonts w:cstheme="minorHAnsi"/>
-          <w:sz w:val="24"/>
-          <w:szCs w:val="24"/>
-          <w:lang w:val="pt-PT"/>
-        </w:rPr>
-        <w:t xml:space="preserve">o método </w:t>
-      </w:r>
-      <w:proofErr w:type="spellStart"/>
-      <w:r>
-        <w:rPr>
-          <w:rFonts w:cstheme="minorHAnsi"/>
-          <w:i/>
-          <w:iCs/>
-          <w:sz w:val="24"/>
-          <w:szCs w:val="24"/>
-          <w:lang w:val="pt-PT"/>
-        </w:rPr>
-        <w:t>Collections.sort</w:t>
-      </w:r>
-      <w:proofErr w:type="spellEnd"/>
-      <w:r>
-        <w:rPr>
-          <w:rFonts w:cstheme="minorHAnsi"/>
-          <w:sz w:val="24"/>
-          <w:szCs w:val="24"/>
-          <w:lang w:val="pt-PT"/>
-        </w:rPr>
-        <w:t xml:space="preserve"> para garantir a rápida ordenação de dados. </w:t>
+        <w:t>ficamos a c</w:t>
+      </w:r>
+      <w:r>
+        <w:rPr>
+          <w:rFonts w:cstheme="minorHAnsi"/>
+          <w:sz w:val="24"/>
+          <w:szCs w:val="24"/>
+          <w:lang w:val="pt-PT"/>
+        </w:rPr>
+        <w:t xml:space="preserve">ompreender todo o tipo de métodos necessários para regularizar e trabalhar com grafos de maneira eficiente, podendo nem sempre o </w:t>
+      </w:r>
+      <w:r>
+        <w:rPr>
+          <w:rFonts w:cstheme="minorHAnsi"/>
+          <w:sz w:val="24"/>
+          <w:szCs w:val="24"/>
+          <w:lang w:val="pt-PT"/>
+        </w:rPr>
+        <w:t>alcançar</w:t>
+      </w:r>
+      <w:r>
+        <w:rPr>
+          <w:rFonts w:cstheme="minorHAnsi"/>
+          <w:sz w:val="24"/>
+          <w:szCs w:val="24"/>
+          <w:lang w:val="pt-PT"/>
+        </w:rPr>
+        <w:t xml:space="preserve"> (exemplo do método </w:t>
+      </w:r>
+      <w:proofErr w:type="spellStart"/>
+      <w:r>
+        <w:rPr>
+          <w:rFonts w:cstheme="minorHAnsi"/>
+          <w:sz w:val="24"/>
+          <w:szCs w:val="24"/>
+          <w:lang w:val="pt-PT"/>
+        </w:rPr>
+        <w:t>allPaths</w:t>
+      </w:r>
+      <w:proofErr w:type="spellEnd"/>
+      <w:r>
+        <w:rPr>
+          <w:rFonts w:cstheme="minorHAnsi"/>
+          <w:sz w:val="24"/>
+          <w:szCs w:val="24"/>
+          <w:lang w:val="pt-PT"/>
+        </w:rPr>
+        <w:t>), algo que futuramente pode se mostrar essencial recorrer.</w:t>
+      </w:r>
+      <w:r>
+        <w:rPr>
+          <w:rFonts w:cstheme="minorHAnsi"/>
+          <w:sz w:val="24"/>
+          <w:szCs w:val="24"/>
+          <w:lang w:val="pt-PT"/>
+        </w:rPr>
+        <w:t xml:space="preserve"> </w:t>
       </w:r>
     </w:p>
     <w:p>
@@ -8694,23 +8370,98 @@
           <w:szCs w:val="24"/>
           <w:lang w:val="pt-PT"/>
         </w:rPr>
-        <w:lastRenderedPageBreak/>
-        <w:t>P</w:t>
-      </w:r>
-      <w:r>
-        <w:rPr>
-          <w:rFonts w:cstheme="minorHAnsi"/>
-          <w:sz w:val="24"/>
-          <w:szCs w:val="24"/>
-          <w:lang w:val="pt-PT"/>
-        </w:rPr>
-        <w:t xml:space="preserve">odemos concluir que as ferramentas da </w:t>
-      </w:r>
-      <w:r>
-        <w:rPr>
-          <w:rFonts w:cstheme="minorHAnsi"/>
-          <w:i/>
-          <w:iCs/>
+        <w:t xml:space="preserve">Com base na revisão do trabalho anterior, o nosso objetivo para este trabalho </w:t>
+      </w:r>
+      <w:r>
+        <w:rPr>
+          <w:rFonts w:cstheme="minorHAnsi"/>
+          <w:sz w:val="24"/>
+          <w:szCs w:val="24"/>
+          <w:lang w:val="pt-PT"/>
+        </w:rPr>
+        <w:t>era</w:t>
+      </w:r>
+      <w:r>
+        <w:rPr>
+          <w:rFonts w:cstheme="minorHAnsi"/>
+          <w:sz w:val="24"/>
+          <w:szCs w:val="24"/>
+          <w:lang w:val="pt-PT"/>
+        </w:rPr>
+        <w:t xml:space="preserve"> responder aos pontos mencionados, sendo assim, decidimos melhorar a cobertura dos testes das nossas classes (opta</w:t>
+      </w:r>
+      <w:r>
+        <w:rPr>
+          <w:rFonts w:cstheme="minorHAnsi"/>
+          <w:sz w:val="24"/>
+          <w:szCs w:val="24"/>
+          <w:lang w:val="pt-PT"/>
+        </w:rPr>
+        <w:t>ndo</w:t>
+      </w:r>
+      <w:r>
+        <w:rPr>
+          <w:rFonts w:cstheme="minorHAnsi"/>
+          <w:sz w:val="24"/>
+          <w:szCs w:val="24"/>
+          <w:lang w:val="pt-PT"/>
+        </w:rPr>
+        <w:t xml:space="preserve"> por utilizar os ficheiros </w:t>
+      </w:r>
+      <w:r>
+        <w:rPr>
+          <w:rFonts w:cstheme="minorHAnsi"/>
+          <w:sz w:val="24"/>
+          <w:szCs w:val="24"/>
+          <w:lang w:val="pt-PT"/>
+        </w:rPr>
+        <w:t>.</w:t>
+      </w:r>
+      <w:proofErr w:type="spellStart"/>
+      <w:r>
+        <w:rPr>
+          <w:rFonts w:cstheme="minorHAnsi"/>
+          <w:i/>
+          <w:iCs/>
+          <w:sz w:val="24"/>
+          <w:szCs w:val="24"/>
+          <w:lang w:val="pt-PT"/>
+        </w:rPr>
+        <w:t>txt</w:t>
+      </w:r>
+      <w:proofErr w:type="spellEnd"/>
+      <w:r>
+        <w:rPr>
+          <w:rFonts w:cstheme="minorHAnsi"/>
+          <w:sz w:val="24"/>
+          <w:szCs w:val="24"/>
+          <w:lang w:val="pt-PT"/>
+        </w:rPr>
+        <w:t xml:space="preserve"> para recolher e abranger todos os dados), bem como aumentar o número de testes para cobrir todas as possibilidades.</w:t>
+      </w:r>
+    </w:p>
+    <w:p>
+      <w:pPr>
+        <w:jc w:val="both"/>
+        <w:rPr>
+          <w:rFonts w:cstheme="minorHAnsi"/>
+          <w:sz w:val="24"/>
+          <w:szCs w:val="24"/>
+          <w:lang w:val="pt-PT"/>
+        </w:rPr>
+      </w:pPr>
+      <w:r>
+        <w:rPr>
+          <w:rFonts w:cstheme="minorHAnsi"/>
+          <w:sz w:val="24"/>
+          <w:szCs w:val="24"/>
+          <w:lang w:val="pt-PT"/>
+        </w:rPr>
+        <w:t xml:space="preserve">Sem falta mencionar que a utilização da </w:t>
+      </w:r>
+      <w:r>
+        <w:rPr>
+          <w:rFonts w:cstheme="minorHAnsi"/>
           <w:sz w:val="24"/>
           <w:szCs w:val="24"/>
           <w:lang w:val="pt-PT"/>
@@ -8721,31 +8472,16 @@
       <w:r>
         <w:rPr>
           <w:rFonts w:cstheme="minorHAnsi"/>
-          <w:i/>
-          <w:iCs/>
-          <w:sz w:val="24"/>
-          <w:szCs w:val="24"/>
-          <w:lang w:val="pt-PT"/>
-        </w:rPr>
-        <w:t>Collection</w:t>
-      </w:r>
-      <w:r>
-        <w:rPr>
-          <w:rFonts w:cstheme="minorHAnsi"/>
-          <w:i/>
-          <w:iCs/>
-          <w:sz w:val="24"/>
-          <w:szCs w:val="24"/>
-          <w:lang w:val="pt-PT"/>
-        </w:rPr>
-        <w:t>s</w:t>
-      </w:r>
-      <w:proofErr w:type="spellEnd"/>
-      <w:r>
-        <w:rPr>
-          <w:rFonts w:cstheme="minorHAnsi"/>
-          <w:i/>
-          <w:iCs/>
+          <w:sz w:val="24"/>
+          <w:szCs w:val="24"/>
+          <w:lang w:val="pt-PT"/>
+        </w:rPr>
+        <w:t>Collections</w:t>
+      </w:r>
+      <w:proofErr w:type="spellEnd"/>
+      <w:r>
+        <w:rPr>
+          <w:rFonts w:cstheme="minorHAnsi"/>
           <w:sz w:val="24"/>
           <w:szCs w:val="24"/>
           <w:lang w:val="pt-PT"/>
@@ -8759,8 +8495,41 @@
           <w:szCs w:val="24"/>
           <w:lang w:val="pt-PT"/>
         </w:rPr>
-        <w:t xml:space="preserve"> realmente são boas para pôr em prática porque não só conseguem proporcionar uma melhor organização de toda a informação, como podem melhorar significativamente a eficiência do programa que estamos a construir.</w:t>
-      </w:r>
+        <w:t xml:space="preserve"> se mostrou bastante útil para esta etapa, assim como, a explicação dos professores aos diferentes requisitos perante o enunciado fornecido.</w:t>
+      </w:r>
+    </w:p>
+    <w:p>
+      <w:pPr>
+        <w:jc w:val="both"/>
+        <w:rPr>
+          <w:rFonts w:cstheme="minorHAnsi"/>
+          <w:sz w:val="24"/>
+          <w:szCs w:val="24"/>
+          <w:lang w:val="pt-PT"/>
+        </w:rPr>
+      </w:pPr>
+    </w:p>
+    <w:p>
+      <w:pPr>
+        <w:jc w:val="both"/>
+        <w:rPr>
+          <w:rFonts w:cstheme="minorHAnsi"/>
+          <w:sz w:val="24"/>
+          <w:szCs w:val="24"/>
+          <w:lang w:val="pt-PT"/>
+        </w:rPr>
+      </w:pPr>
+    </w:p>
+    <w:p>
+      <w:pPr>
+        <w:jc w:val="both"/>
+        <w:rPr>
+          <w:rFonts w:cstheme="minorHAnsi"/>
+          <w:sz w:val="24"/>
+          <w:szCs w:val="24"/>
+          <w:lang w:val="pt-PT"/>
+        </w:rPr>
+      </w:pPr>
     </w:p>
     <w:p>
       <w:pPr>
@@ -9935,6 +9704,27 @@
     <w:name w:val="Normal"/>
     <w:qFormat/>
   </w:style>
+  <w:style w:type="paragraph" w:styleId="Ttulo1">
+    <w:name w:val="heading 1"/>
+    <w:basedOn w:val="Normal"/>
+    <w:next w:val="Normal"/>
+    <w:link w:val="Ttulo1Carter"/>
+    <w:uiPriority w:val="9"/>
+    <w:qFormat/>
+    <w:rsid w:val="00644E9B"/>
+    <w:pPr>
+      <w:keepNext/>
+      <w:keepLines/>
+      <w:spacing w:before="240" w:after="0"/>
+      <w:outlineLvl w:val="0"/>
+    </w:pPr>
+    <w:rPr>
+      <w:rFonts w:asciiTheme="majorHAnsi" w:eastAsiaTheme="majorEastAsia" w:hAnsiTheme="majorHAnsi" w:cstheme="majorBidi"/>
+      <w:color w:val="2F5496" w:themeColor="accent1" w:themeShade="BF"/>
+      <w:sz w:val="32"/>
+      <w:szCs w:val="32"/>
+    </w:rPr>
+  </w:style>
   <w:style w:type="paragraph" w:styleId="Ttulo2">
     <w:name w:val="heading 2"/>
     <w:basedOn w:val="PargrafodaLista"/>
@@ -9964,6 +9754,7 @@
   <w:style w:type="character" w:default="1" w:styleId="Tipodeletrapredefinidodopargrafo">
     <w:name w:val="Default Paragraph Font"/>
     <w:uiPriority w:val="1"/>
+    <w:semiHidden/>
     <w:unhideWhenUsed/>
   </w:style>
   <w:style w:type="table" w:default="1" w:styleId="Tabelanormal">
@@ -10055,6 +9846,19 @@
       <w:sz w:val="24"/>
       <w:szCs w:val="24"/>
       <w:lang w:val="pt-PT"/>
+    </w:rPr>
+  </w:style>
+  <w:style w:type="character" w:customStyle="1" w:styleId="Ttulo1Carter">
+    <w:name w:val="Título 1 Caráter"/>
+    <w:basedOn w:val="Tipodeletrapredefinidodopargrafo"/>
+    <w:link w:val="Ttulo1"/>
+    <w:uiPriority w:val="9"/>
+    <w:rsid w:val="00644E9B"/>
+    <w:rPr>
+      <w:rFonts w:asciiTheme="majorHAnsi" w:eastAsiaTheme="majorEastAsia" w:hAnsiTheme="majorHAnsi" w:cstheme="majorBidi"/>
+      <w:color w:val="2F5496" w:themeColor="accent1" w:themeShade="BF"/>
+      <w:sz w:val="32"/>
+      <w:szCs w:val="32"/>
     </w:rPr>
   </w:style>
 </w:styles>

</xml_diff>